<commit_message>
Features, Planning and Working
</commit_message>
<xml_diff>
--- a/Final Report and Presentation/Final_Report.docx
+++ b/Final Report and Presentation/Final_Report.docx
@@ -1,6 +1,6 @@
 
 <file path=word/document.xml><?xml version="1.0" encoding="utf-8"?>
-<w:document xmlns:wpc="http://schemas.microsoft.com/office/word/2010/wordprocessingCanvas" xmlns:mc="http://schemas.openxmlformats.org/markup-compatibility/2006" xmlns:o="urn:schemas-microsoft-com:office:office" xmlns:r="http://schemas.openxmlformats.org/officeDocument/2006/relationships" xmlns:m="http://schemas.openxmlformats.org/officeDocument/2006/math" xmlns:v="urn:schemas-microsoft-com:vml" xmlns:wp14="http://schemas.microsoft.com/office/word/2010/wordprocessingDrawing" xmlns:wp="http://schemas.openxmlformats.org/drawingml/2006/wordprocessingDrawing" xmlns:w10="urn:schemas-microsoft-com:office:word" xmlns:w="http://schemas.openxmlformats.org/wordprocessingml/2006/main" xmlns:w14="http://schemas.microsoft.com/office/word/2010/wordml" xmlns:w15="http://schemas.microsoft.com/office/word/2012/wordml" xmlns:wpg="http://schemas.microsoft.com/office/word/2010/wordprocessingGroup" xmlns:wpi="http://schemas.microsoft.com/office/word/2010/wordprocessingInk" xmlns:wne="http://schemas.microsoft.com/office/word/2006/wordml" xmlns:wps="http://schemas.microsoft.com/office/word/2010/wordprocessingShape" mc:Ignorable="w14 w15 wp14">
+<w:document xmlns:ve="http://schemas.openxmlformats.org/markup-compatibility/2006" xmlns:o="urn:schemas-microsoft-com:office:office" xmlns:r="http://schemas.openxmlformats.org/officeDocument/2006/relationships" xmlns:m="http://schemas.openxmlformats.org/officeDocument/2006/math" xmlns:v="urn:schemas-microsoft-com:vml" xmlns:wp="http://schemas.openxmlformats.org/drawingml/2006/wordprocessingDrawing" xmlns:w10="urn:schemas-microsoft-com:office:word" xmlns:w="http://schemas.openxmlformats.org/wordprocessingml/2006/main" xmlns:wne="http://schemas.microsoft.com/office/word/2006/wordml">
   <w:body>
     <w:p>
       <w:pPr>
@@ -25,17 +25,7 @@
           <w:szCs w:val="52"/>
           <w:u w:val="single"/>
         </w:rPr>
-        <w:t>Final R</w:t>
-      </w:r>
-      <w:r>
-        <w:rPr>
-          <w:rFonts w:ascii="Arial" w:hAnsi="Arial" w:cs="Arial"/>
-          <w:b/>
-          <w:sz w:val="52"/>
-          <w:szCs w:val="52"/>
-          <w:u w:val="single"/>
-        </w:rPr>
-        <w:t>eport</w:t>
+        <w:t>Interim report</w:t>
       </w:r>
     </w:p>
     <w:p>
@@ -384,7 +374,7 @@
         </w:rPr>
         <w:t xml:space="preserve">Muhammad </w:t>
       </w:r>
-      <w:proofErr w:type="gramStart"/>
+      <w:proofErr w:type="spellStart"/>
       <w:r>
         <w:rPr>
           <w:rFonts w:ascii="Arial" w:hAnsi="Arial" w:cs="Arial"/>
@@ -393,6 +383,7 @@
         </w:rPr>
         <w:t>Ammar</w:t>
       </w:r>
+      <w:proofErr w:type="spellEnd"/>
       <w:r>
         <w:rPr>
           <w:rFonts w:ascii="Arial" w:hAnsi="Arial" w:cs="Arial"/>
@@ -401,7 +392,6 @@
         </w:rPr>
         <w:t>(</w:t>
       </w:r>
-      <w:proofErr w:type="gramEnd"/>
       <w:r>
         <w:rPr>
           <w:rFonts w:ascii="Arial" w:hAnsi="Arial" w:cs="Arial"/>
@@ -429,7 +419,25 @@
           <w:sz w:val="24"/>
           <w:szCs w:val="24"/>
         </w:rPr>
-        <w:t xml:space="preserve">Mohammad Hamza </w:t>
+        <w:t xml:space="preserve">Mohammad </w:t>
+      </w:r>
+      <w:proofErr w:type="spellStart"/>
+      <w:r>
+        <w:rPr>
+          <w:rFonts w:ascii="Arial" w:hAnsi="Arial" w:cs="Arial"/>
+          <w:sz w:val="24"/>
+          <w:szCs w:val="24"/>
+        </w:rPr>
+        <w:t>Hamza</w:t>
+      </w:r>
+      <w:proofErr w:type="spellEnd"/>
+      <w:r>
+        <w:rPr>
+          <w:rFonts w:ascii="Arial" w:hAnsi="Arial" w:cs="Arial"/>
+          <w:sz w:val="24"/>
+          <w:szCs w:val="24"/>
+        </w:rPr>
+        <w:t xml:space="preserve"> </w:t>
       </w:r>
       <w:r>
         <w:rPr>
@@ -528,6 +536,8 @@
         </w:rPr>
         <w:t xml:space="preserve"> </w:t>
       </w:r>
+      <w:bookmarkStart w:id="0" w:name="_GoBack"/>
+      <w:bookmarkEnd w:id="0"/>
       <w:r>
         <w:rPr>
           <w:rFonts w:ascii="Arial" w:hAnsi="Arial" w:cs="Arial"/>
@@ -706,25 +716,7 @@
           <w:sz w:val="24"/>
           <w:szCs w:val="24"/>
         </w:rPr>
-        <w:t xml:space="preserve">This project is a remote desktop app. Client and server correspondence is at </w:t>
-      </w:r>
-      <w:proofErr w:type="gramStart"/>
-      <w:r>
-        <w:rPr>
-          <w:rFonts w:ascii="Arial Unicode MS" w:eastAsia="Arial Unicode MS" w:hAnsi="Arial Unicode MS" w:cs="Arial Unicode MS"/>
-          <w:sz w:val="24"/>
-          <w:szCs w:val="24"/>
-        </w:rPr>
-        <w:t>the introduce</w:t>
-      </w:r>
-      <w:proofErr w:type="gramEnd"/>
-      <w:r>
-        <w:rPr>
-          <w:rFonts w:ascii="Arial Unicode MS" w:eastAsia="Arial Unicode MS" w:hAnsi="Arial Unicode MS" w:cs="Arial Unicode MS"/>
-          <w:sz w:val="24"/>
-          <w:szCs w:val="24"/>
-        </w:rPr>
-        <w:t xml:space="preserve"> of organization provisioning over the Internet. Client sends request to multiple servers with the help of middle ware. Middle ware control multiple servers dynamically and servers usually wait to accept invitation from client side with the help of middle ware, maintaining connectivity or handshaking. Client connect to servers and provide ads list to play on servers. Sockets is introduce for basic communication between client and servers. Clients can run ads priority base remotely on servers.</w:t>
+        <w:t>This project is a remote desktop app. Client and server correspondence is at the introduce of organization provisioning over the Internet. Client sends request to multiple servers with the help of middle ware. Middle ware control multiple servers dynamically and servers usually wait to accept invitation from client side with the help of middle ware, maintaining connectivity or handshaking. Client connect to servers and provide ads list to play on servers. Sockets is introduce for basic communication between client and servers. Clients can run ads priority base remotely on servers.</w:t>
       </w:r>
     </w:p>
     <w:p>
@@ -912,13 +904,23 @@
           <w:szCs w:val="24"/>
         </w:rPr>
       </w:pPr>
-      <w:r>
-        <w:rPr>
-          <w:rFonts w:ascii="Arial Unicode MS" w:eastAsia="Arial Unicode MS" w:hAnsi="Arial Unicode MS" w:cs="Arial Unicode MS"/>
-          <w:sz w:val="24"/>
-          <w:szCs w:val="24"/>
-        </w:rPr>
-        <w:t xml:space="preserve">Ammar and </w:t>
+      <w:proofErr w:type="spellStart"/>
+      <w:r>
+        <w:rPr>
+          <w:rFonts w:ascii="Arial Unicode MS" w:eastAsia="Arial Unicode MS" w:hAnsi="Arial Unicode MS" w:cs="Arial Unicode MS"/>
+          <w:sz w:val="24"/>
+          <w:szCs w:val="24"/>
+        </w:rPr>
+        <w:t>Ammar</w:t>
+      </w:r>
+      <w:proofErr w:type="spellEnd"/>
+      <w:r>
+        <w:rPr>
+          <w:rFonts w:ascii="Arial Unicode MS" w:eastAsia="Arial Unicode MS" w:hAnsi="Arial Unicode MS" w:cs="Arial Unicode MS"/>
+          <w:sz w:val="24"/>
+          <w:szCs w:val="24"/>
+        </w:rPr>
+        <w:t xml:space="preserve"> and </w:t>
       </w:r>
       <w:proofErr w:type="spellStart"/>
       <w:r>
@@ -990,13 +992,23 @@
           <w:szCs w:val="24"/>
         </w:rPr>
       </w:pPr>
-      <w:r>
-        <w:rPr>
-          <w:rFonts w:ascii="Arial Unicode MS" w:eastAsia="Arial Unicode MS" w:hAnsi="Arial Unicode MS" w:cs="Arial Unicode MS"/>
-          <w:sz w:val="24"/>
-          <w:szCs w:val="24"/>
-        </w:rPr>
-        <w:t>Hamza working on Server application.</w:t>
+      <w:proofErr w:type="spellStart"/>
+      <w:r>
+        <w:rPr>
+          <w:rFonts w:ascii="Arial Unicode MS" w:eastAsia="Arial Unicode MS" w:hAnsi="Arial Unicode MS" w:cs="Arial Unicode MS"/>
+          <w:sz w:val="24"/>
+          <w:szCs w:val="24"/>
+        </w:rPr>
+        <w:t>Hamza</w:t>
+      </w:r>
+      <w:proofErr w:type="spellEnd"/>
+      <w:r>
+        <w:rPr>
+          <w:rFonts w:ascii="Arial Unicode MS" w:eastAsia="Arial Unicode MS" w:hAnsi="Arial Unicode MS" w:cs="Arial Unicode MS"/>
+          <w:sz w:val="24"/>
+          <w:szCs w:val="24"/>
+        </w:rPr>
+        <w:t xml:space="preserve"> working on Server application.</w:t>
       </w:r>
     </w:p>
     <w:p>
@@ -1033,8 +1045,6 @@
         </w:rPr>
         <w:t>Analysis:</w:t>
       </w:r>
-      <w:bookmarkStart w:id="0" w:name="_GoBack"/>
-      <w:bookmarkEnd w:id="0"/>
     </w:p>
     <w:p>
       <w:pPr>
@@ -1052,37 +1062,638 @@
           <w:rFonts w:ascii="Arial Unicode MS" w:eastAsia="Arial Unicode MS" w:hAnsi="Arial Unicode MS" w:cs="Arial Unicode MS"/>
           <w:color w:val="000000" w:themeColor="text1"/>
         </w:rPr>
+        <w:t xml:space="preserve"> It is about inspection of user interface according to tools we will use that how server contain media list on the server and played it according to time duration. How client create , update and upload media files and send it remotely to the servers. And how the video files will update and upload file option will be show on client interface the backend code and message oriented or remote procedures were used as a middleware layer.</w:t>
+      </w:r>
+    </w:p>
+    <w:p>
+      <w:pPr>
+        <w:spacing w:line="240" w:lineRule="auto"/>
+        <w:jc w:val="right"/>
+        <w:rPr>
+          <w:rFonts w:ascii="Arial Unicode MS" w:eastAsia="Arial Unicode MS" w:hAnsi="Arial Unicode MS" w:cs="Arial Unicode MS"/>
+          <w:sz w:val="24"/>
+          <w:szCs w:val="24"/>
+        </w:rPr>
+      </w:pPr>
+      <w:r>
+        <w:rPr>
+          <w:rFonts w:ascii="Arial Unicode MS" w:eastAsia="Arial Unicode MS" w:hAnsi="Arial Unicode MS" w:cs="Arial Unicode MS"/>
+          <w:b/>
+          <w:sz w:val="24"/>
+          <w:szCs w:val="24"/>
+        </w:rPr>
+        <w:t>End</w:t>
+      </w:r>
+    </w:p>
+    <w:p>
+      <w:pPr>
+        <w:spacing w:line="240" w:lineRule="auto"/>
+        <w:jc w:val="right"/>
+        <w:rPr>
+          <w:rFonts w:ascii="Arial Unicode MS" w:eastAsia="Arial Unicode MS" w:hAnsi="Arial Unicode MS" w:cs="Arial Unicode MS"/>
+          <w:sz w:val="24"/>
+          <w:szCs w:val="24"/>
+        </w:rPr>
+      </w:pPr>
+      <w:r>
+        <w:rPr>
+          <w:rFonts w:ascii="Arial Unicode MS" w:eastAsia="Arial Unicode MS" w:hAnsi="Arial Unicode MS" w:cs="Arial Unicode MS"/>
+          <w:b/>
+          <w:sz w:val="24"/>
+          <w:szCs w:val="24"/>
+        </w:rPr>
+        <w:lastRenderedPageBreak/>
+        <w:t>[</w:t>
+      </w:r>
+      <w:proofErr w:type="spellStart"/>
+      <w:r>
+        <w:rPr>
+          <w:rFonts w:ascii="Arial Unicode MS" w:eastAsia="Arial Unicode MS" w:hAnsi="Arial Unicode MS" w:cs="Arial Unicode MS"/>
+          <w:b/>
+          <w:sz w:val="24"/>
+          <w:szCs w:val="24"/>
+        </w:rPr>
+        <w:t>S.M.Ammar</w:t>
+      </w:r>
+      <w:proofErr w:type="spellEnd"/>
+      <w:r>
+        <w:rPr>
+          <w:rFonts w:ascii="Arial Unicode MS" w:eastAsia="Arial Unicode MS" w:hAnsi="Arial Unicode MS" w:cs="Arial Unicode MS"/>
+          <w:b/>
+          <w:sz w:val="24"/>
+          <w:szCs w:val="24"/>
+        </w:rPr>
+        <w:t xml:space="preserve"> Ali</w:t>
+      </w:r>
+      <w:r>
+        <w:rPr>
+          <w:rFonts w:ascii="Arial Unicode MS" w:eastAsia="Arial Unicode MS" w:hAnsi="Arial Unicode MS" w:cs="Arial Unicode MS"/>
+          <w:b/>
+          <w:sz w:val="24"/>
+          <w:szCs w:val="24"/>
+        </w:rPr>
         <w:t xml:space="preserve"> </w:t>
       </w:r>
       <w:r>
         <w:rPr>
           <w:rFonts w:ascii="Arial Unicode MS" w:eastAsia="Arial Unicode MS" w:hAnsi="Arial Unicode MS" w:cs="Arial Unicode MS"/>
-          <w:color w:val="000000" w:themeColor="text1"/>
-        </w:rPr>
-        <w:tab/>
-      </w:r>
-      <w:r>
-        <w:rPr>
-          <w:rFonts w:ascii="Arial Unicode MS" w:eastAsia="Arial Unicode MS" w:hAnsi="Arial Unicode MS" w:cs="Arial Unicode MS"/>
-          <w:color w:val="000000" w:themeColor="text1"/>
-        </w:rPr>
-        <w:t xml:space="preserve">It is about inspection of user interface according to tools we will use that how server contain media list on the server and played it according to time duration. How client </w:t>
-      </w:r>
-      <w:proofErr w:type="gramStart"/>
-      <w:r>
-        <w:rPr>
-          <w:rFonts w:ascii="Arial Unicode MS" w:eastAsia="Arial Unicode MS" w:hAnsi="Arial Unicode MS" w:cs="Arial Unicode MS"/>
-          <w:color w:val="000000" w:themeColor="text1"/>
-        </w:rPr>
-        <w:t>create ,</w:t>
-      </w:r>
-      <w:proofErr w:type="gramEnd"/>
-      <w:r>
-        <w:rPr>
-          <w:rFonts w:ascii="Arial Unicode MS" w:eastAsia="Arial Unicode MS" w:hAnsi="Arial Unicode MS" w:cs="Arial Unicode MS"/>
-          <w:color w:val="000000" w:themeColor="text1"/>
-        </w:rPr>
-        <w:t xml:space="preserve"> update and upload media files and send it remotely to the servers. And how the video files will update and upload file option will be show on client interface the backend code and message oriented or remote procedures were used as a middleware layer.</w:t>
+          <w:b/>
+          <w:sz w:val="24"/>
+          <w:szCs w:val="24"/>
+        </w:rPr>
+        <w:t>(59051</w:t>
+      </w:r>
+      <w:r>
+        <w:rPr>
+          <w:rFonts w:ascii="Arial Unicode MS" w:eastAsia="Arial Unicode MS" w:hAnsi="Arial Unicode MS" w:cs="Arial Unicode MS"/>
+          <w:b/>
+          <w:sz w:val="24"/>
+          <w:szCs w:val="24"/>
+        </w:rPr>
+        <w:t>)]</w:t>
+      </w:r>
+    </w:p>
+    <w:p>
+      <w:pPr>
+        <w:spacing w:line="240" w:lineRule="auto"/>
+        <w:jc w:val="right"/>
+        <w:rPr>
+          <w:rFonts w:ascii="Arial Unicode MS" w:eastAsia="Arial Unicode MS" w:hAnsi="Arial Unicode MS" w:cs="Arial Unicode MS"/>
+          <w:b/>
+          <w:sz w:val="24"/>
+          <w:szCs w:val="24"/>
+        </w:rPr>
+      </w:pPr>
+      <w:bookmarkStart w:id="1" w:name="OLE_LINK4"/>
+      <w:bookmarkStart w:id="2" w:name="OLE_LINK5"/>
+      <w:bookmarkStart w:id="3" w:name="OLE_LINK6"/>
+      <w:bookmarkStart w:id="4" w:name="OLE_LINK7"/>
+      <w:bookmarkStart w:id="5" w:name="OLE_LINK8"/>
+      <w:bookmarkStart w:id="6" w:name="OLE_LINK9"/>
+      <w:bookmarkStart w:id="7" w:name="OLE_LINK10"/>
+      <w:bookmarkStart w:id="8" w:name="OLE_LINK11"/>
+      <w:r>
+        <w:rPr>
+          <w:rFonts w:ascii="Arial Unicode MS" w:eastAsia="Arial Unicode MS" w:hAnsi="Arial Unicode MS" w:cs="Arial Unicode MS"/>
+          <w:b/>
+          <w:sz w:val="24"/>
+          <w:szCs w:val="24"/>
+        </w:rPr>
+        <w:t>[</w:t>
+      </w:r>
+      <w:proofErr w:type="spellStart"/>
+      <w:r>
+        <w:rPr>
+          <w:rFonts w:ascii="Arial Unicode MS" w:eastAsia="Arial Unicode MS" w:hAnsi="Arial Unicode MS" w:cs="Arial Unicode MS"/>
+          <w:b/>
+          <w:sz w:val="24"/>
+          <w:szCs w:val="24"/>
+        </w:rPr>
+        <w:t>Arbaz</w:t>
+      </w:r>
+      <w:proofErr w:type="spellEnd"/>
+      <w:r>
+        <w:rPr>
+          <w:rFonts w:ascii="Arial Unicode MS" w:eastAsia="Arial Unicode MS" w:hAnsi="Arial Unicode MS" w:cs="Arial Unicode MS"/>
+          <w:b/>
+          <w:sz w:val="24"/>
+          <w:szCs w:val="24"/>
+        </w:rPr>
+        <w:t xml:space="preserve"> Ahmed</w:t>
+      </w:r>
+      <w:r>
+        <w:rPr>
+          <w:rFonts w:ascii="Arial Unicode MS" w:eastAsia="Arial Unicode MS" w:hAnsi="Arial Unicode MS" w:cs="Arial Unicode MS"/>
+          <w:b/>
+          <w:sz w:val="24"/>
+          <w:szCs w:val="24"/>
+        </w:rPr>
+        <w:t xml:space="preserve"> </w:t>
+      </w:r>
+      <w:r>
+        <w:rPr>
+          <w:rFonts w:ascii="Arial Unicode MS" w:eastAsia="Arial Unicode MS" w:hAnsi="Arial Unicode MS" w:cs="Arial Unicode MS"/>
+          <w:b/>
+          <w:sz w:val="24"/>
+          <w:szCs w:val="24"/>
+        </w:rPr>
+        <w:t>(59008)]</w:t>
+      </w:r>
+    </w:p>
+    <w:p>
+      <w:pPr>
+        <w:spacing w:line="240" w:lineRule="auto"/>
+        <w:jc w:val="right"/>
+        <w:rPr>
+          <w:rFonts w:ascii="Arial Unicode MS" w:eastAsia="Arial Unicode MS" w:hAnsi="Arial Unicode MS" w:cs="Arial Unicode MS"/>
+          <w:sz w:val="24"/>
+          <w:szCs w:val="24"/>
+        </w:rPr>
+      </w:pPr>
+      <w:r>
+        <w:rPr>
+          <w:rFonts w:ascii="Arial Unicode MS" w:eastAsia="Arial Unicode MS" w:hAnsi="Arial Unicode MS" w:cs="Arial Unicode MS"/>
+          <w:b/>
+          <w:sz w:val="24"/>
+          <w:szCs w:val="24"/>
+        </w:rPr>
+        <w:t>Start</w:t>
+      </w:r>
+      <w:bookmarkEnd w:id="1"/>
+      <w:bookmarkEnd w:id="2"/>
+      <w:bookmarkEnd w:id="3"/>
+      <w:bookmarkEnd w:id="4"/>
+    </w:p>
+    <w:bookmarkEnd w:id="5"/>
+    <w:bookmarkEnd w:id="6"/>
+    <w:bookmarkEnd w:id="7"/>
+    <w:bookmarkEnd w:id="8"/>
+    <w:p>
+      <w:pPr>
+        <w:rPr>
+          <w:rFonts w:ascii="Arial Unicode MS" w:eastAsia="Arial Unicode MS" w:hAnsi="Arial Unicode MS" w:cs="Arial Unicode MS"/>
+          <w:b/>
+          <w:color w:val="000000" w:themeColor="text1"/>
+          <w:sz w:val="32"/>
+          <w:szCs w:val="32"/>
+        </w:rPr>
+      </w:pPr>
+      <w:r>
+        <w:rPr>
+          <w:rFonts w:ascii="Arial Unicode MS" w:eastAsia="Arial Unicode MS" w:hAnsi="Arial Unicode MS" w:cs="Arial Unicode MS"/>
+          <w:b/>
+          <w:color w:val="000000" w:themeColor="text1"/>
+          <w:sz w:val="32"/>
+          <w:szCs w:val="32"/>
+        </w:rPr>
+        <w:t>Features</w:t>
+      </w:r>
+      <w:r>
+        <w:rPr>
+          <w:rFonts w:ascii="Arial Unicode MS" w:eastAsia="Arial Unicode MS" w:hAnsi="Arial Unicode MS" w:cs="Arial Unicode MS"/>
+          <w:b/>
+          <w:color w:val="000000" w:themeColor="text1"/>
+          <w:sz w:val="32"/>
+          <w:szCs w:val="32"/>
+        </w:rPr>
+        <w:t>:</w:t>
+      </w:r>
+    </w:p>
+    <w:p>
+      <w:pPr>
+        <w:pStyle w:val="ListParagraph"/>
+        <w:numPr>
+          <w:ilvl w:val="0"/>
+          <w:numId w:val="1"/>
+        </w:numPr>
+        <w:rPr>
+          <w:rFonts w:ascii="Arial Unicode MS" w:eastAsia="Arial Unicode MS" w:hAnsi="Arial Unicode MS" w:cs="Arial Unicode MS"/>
+          <w:color w:val="000000" w:themeColor="text1"/>
+          <w:sz w:val="24"/>
+          <w:szCs w:val="24"/>
+        </w:rPr>
+      </w:pPr>
+      <w:r>
+        <w:rPr>
+          <w:rFonts w:ascii="Arial Unicode MS" w:eastAsia="Arial Unicode MS" w:hAnsi="Arial Unicode MS" w:cs="Arial Unicode MS"/>
+          <w:color w:val="000000" w:themeColor="text1"/>
+          <w:sz w:val="24"/>
+          <w:szCs w:val="24"/>
+        </w:rPr>
+        <w:t xml:space="preserve">Client </w:t>
+      </w:r>
+      <w:r>
+        <w:rPr>
+          <w:rFonts w:ascii="Arial Unicode MS" w:eastAsia="Arial Unicode MS" w:hAnsi="Arial Unicode MS" w:cs="Arial Unicode MS"/>
+          <w:color w:val="000000" w:themeColor="text1"/>
+          <w:sz w:val="24"/>
+          <w:szCs w:val="24"/>
+        </w:rPr>
+        <w:t>can</w:t>
+      </w:r>
+      <w:r>
+        <w:rPr>
+          <w:rFonts w:ascii="Arial Unicode MS" w:eastAsia="Arial Unicode MS" w:hAnsi="Arial Unicode MS" w:cs="Arial Unicode MS"/>
+          <w:color w:val="000000" w:themeColor="text1"/>
+          <w:sz w:val="24"/>
+          <w:szCs w:val="24"/>
+        </w:rPr>
+        <w:t xml:space="preserve"> upload Media</w:t>
+      </w:r>
+    </w:p>
+    <w:p>
+      <w:pPr>
+        <w:pStyle w:val="ListParagraph"/>
+        <w:numPr>
+          <w:ilvl w:val="0"/>
+          <w:numId w:val="1"/>
+        </w:numPr>
+        <w:rPr>
+          <w:rFonts w:ascii="Arial Unicode MS" w:eastAsia="Arial Unicode MS" w:hAnsi="Arial Unicode MS" w:cs="Arial Unicode MS"/>
+          <w:color w:val="000000" w:themeColor="text1"/>
+          <w:sz w:val="24"/>
+          <w:szCs w:val="24"/>
+        </w:rPr>
+      </w:pPr>
+      <w:r>
+        <w:rPr>
+          <w:rFonts w:ascii="Arial Unicode MS" w:eastAsia="Arial Unicode MS" w:hAnsi="Arial Unicode MS" w:cs="Arial Unicode MS"/>
+          <w:color w:val="000000" w:themeColor="text1"/>
+          <w:sz w:val="24"/>
+          <w:szCs w:val="24"/>
+        </w:rPr>
+        <w:t>Can create playlist</w:t>
+      </w:r>
+    </w:p>
+    <w:p>
+      <w:pPr>
+        <w:pStyle w:val="ListParagraph"/>
+        <w:numPr>
+          <w:ilvl w:val="0"/>
+          <w:numId w:val="1"/>
+        </w:numPr>
+        <w:rPr>
+          <w:rFonts w:ascii="Arial Unicode MS" w:eastAsia="Arial Unicode MS" w:hAnsi="Arial Unicode MS" w:cs="Arial Unicode MS"/>
+          <w:color w:val="000000" w:themeColor="text1"/>
+          <w:sz w:val="24"/>
+          <w:szCs w:val="24"/>
+        </w:rPr>
+      </w:pPr>
+      <w:r>
+        <w:rPr>
+          <w:rFonts w:ascii="Arial Unicode MS" w:eastAsia="Arial Unicode MS" w:hAnsi="Arial Unicode MS" w:cs="Arial Unicode MS"/>
+          <w:color w:val="000000" w:themeColor="text1"/>
+          <w:sz w:val="24"/>
+          <w:szCs w:val="24"/>
+        </w:rPr>
+        <w:t>Can upload playlist</w:t>
+      </w:r>
+    </w:p>
+    <w:p>
+      <w:pPr>
+        <w:pStyle w:val="ListParagraph"/>
+        <w:numPr>
+          <w:ilvl w:val="0"/>
+          <w:numId w:val="1"/>
+        </w:numPr>
+        <w:rPr>
+          <w:rFonts w:ascii="Arial Unicode MS" w:eastAsia="Arial Unicode MS" w:hAnsi="Arial Unicode MS" w:cs="Arial Unicode MS"/>
+          <w:color w:val="000000" w:themeColor="text1"/>
+          <w:sz w:val="24"/>
+          <w:szCs w:val="24"/>
+        </w:rPr>
+      </w:pPr>
+      <w:r>
+        <w:rPr>
+          <w:rFonts w:ascii="Arial Unicode MS" w:eastAsia="Arial Unicode MS" w:hAnsi="Arial Unicode MS" w:cs="Arial Unicode MS"/>
+          <w:color w:val="000000" w:themeColor="text1"/>
+          <w:sz w:val="24"/>
+          <w:szCs w:val="24"/>
+        </w:rPr>
+        <w:t>Can update playlist</w:t>
+      </w:r>
+    </w:p>
+    <w:p>
+      <w:pPr>
+        <w:pStyle w:val="ListParagraph"/>
+        <w:numPr>
+          <w:ilvl w:val="0"/>
+          <w:numId w:val="1"/>
+        </w:numPr>
+        <w:rPr>
+          <w:rFonts w:ascii="Arial Unicode MS" w:eastAsia="Arial Unicode MS" w:hAnsi="Arial Unicode MS" w:cs="Arial Unicode MS"/>
+          <w:color w:val="000000" w:themeColor="text1"/>
+          <w:sz w:val="24"/>
+          <w:szCs w:val="24"/>
+        </w:rPr>
+      </w:pPr>
+      <w:r>
+        <w:rPr>
+          <w:rFonts w:ascii="Arial Unicode MS" w:eastAsia="Arial Unicode MS" w:hAnsi="Arial Unicode MS" w:cs="Arial Unicode MS"/>
+          <w:color w:val="000000" w:themeColor="text1"/>
+          <w:sz w:val="24"/>
+          <w:szCs w:val="24"/>
+        </w:rPr>
+        <w:t>Cli</w:t>
+      </w:r>
+      <w:r>
+        <w:rPr>
+          <w:rFonts w:ascii="Arial Unicode MS" w:eastAsia="Arial Unicode MS" w:hAnsi="Arial Unicode MS" w:cs="Arial Unicode MS"/>
+          <w:color w:val="000000" w:themeColor="text1"/>
+          <w:sz w:val="24"/>
+          <w:szCs w:val="24"/>
+        </w:rPr>
+        <w:t>ent will show connected servers.</w:t>
+      </w:r>
+    </w:p>
+    <w:p>
+      <w:pPr>
+        <w:pStyle w:val="ListParagraph"/>
+        <w:numPr>
+          <w:ilvl w:val="0"/>
+          <w:numId w:val="1"/>
+        </w:numPr>
+        <w:rPr>
+          <w:rFonts w:ascii="Arial Unicode MS" w:eastAsia="Arial Unicode MS" w:hAnsi="Arial Unicode MS" w:cs="Arial Unicode MS"/>
+          <w:color w:val="000000" w:themeColor="text1"/>
+          <w:sz w:val="24"/>
+          <w:szCs w:val="24"/>
+        </w:rPr>
+      </w:pPr>
+      <w:r>
+        <w:rPr>
+          <w:rFonts w:ascii="Arial Unicode MS" w:eastAsia="Arial Unicode MS" w:hAnsi="Arial Unicode MS" w:cs="Arial Unicode MS"/>
+          <w:color w:val="000000" w:themeColor="text1"/>
+          <w:sz w:val="24"/>
+          <w:szCs w:val="24"/>
+        </w:rPr>
+        <w:t>Client will also show available servers.</w:t>
+      </w:r>
+    </w:p>
+    <w:p>
+      <w:pPr>
+        <w:pStyle w:val="ListParagraph"/>
+        <w:rPr>
+          <w:rFonts w:ascii="Arial Unicode MS" w:eastAsia="Arial Unicode MS" w:hAnsi="Arial Unicode MS" w:cs="Arial Unicode MS"/>
+          <w:color w:val="000000" w:themeColor="text1"/>
+          <w:sz w:val="24"/>
+          <w:szCs w:val="24"/>
+        </w:rPr>
+      </w:pPr>
+    </w:p>
+    <w:p>
+      <w:pPr>
+        <w:ind w:left="-270"/>
+        <w:rPr>
+          <w:color w:val="000000" w:themeColor="text1"/>
+        </w:rPr>
+      </w:pPr>
+      <w:r>
+        <w:rPr>
+          <w:noProof/>
+          <w:color w:val="000000" w:themeColor="text1"/>
+        </w:rPr>
+        <w:drawing>
+          <wp:inline distT="0" distB="0" distL="0" distR="0">
+            <wp:extent cx="6124575" cy="3781425"/>
+            <wp:effectExtent l="19050" t="0" r="9525" b="0"/>
+            <wp:docPr id="1" name="Picture 1" descr="C:\Users\ExtronG\Desktop\Client.png"/>
+            <wp:cNvGraphicFramePr>
+              <a:graphicFrameLocks xmlns:a="http://schemas.openxmlformats.org/drawingml/2006/main" noChangeAspect="1"/>
+            </wp:cNvGraphicFramePr>
+            <a:graphic xmlns:a="http://schemas.openxmlformats.org/drawingml/2006/main">
+              <a:graphicData uri="http://schemas.openxmlformats.org/drawingml/2006/picture">
+                <pic:pic xmlns:pic="http://schemas.openxmlformats.org/drawingml/2006/picture">
+                  <pic:nvPicPr>
+                    <pic:cNvPr id="0" name="Picture 1" descr="C:\Users\ExtronG\Desktop\Client.png"/>
+                    <pic:cNvPicPr>
+                      <a:picLocks noChangeAspect="1" noChangeArrowheads="1"/>
+                    </pic:cNvPicPr>
+                  </pic:nvPicPr>
+                  <pic:blipFill>
+                    <a:blip r:embed="rId5"/>
+                    <a:srcRect/>
+                    <a:stretch>
+                      <a:fillRect/>
+                    </a:stretch>
+                  </pic:blipFill>
+                  <pic:spPr bwMode="auto">
+                    <a:xfrm>
+                      <a:off x="0" y="0"/>
+                      <a:ext cx="6124575" cy="3781425"/>
+                    </a:xfrm>
+                    <a:prstGeom prst="rect">
+                      <a:avLst/>
+                    </a:prstGeom>
+                    <a:noFill/>
+                    <a:ln w="9525">
+                      <a:noFill/>
+                      <a:miter lim="800000"/>
+                      <a:headEnd/>
+                      <a:tailEnd/>
+                    </a:ln>
+                  </pic:spPr>
+                </pic:pic>
+              </a:graphicData>
+            </a:graphic>
+          </wp:inline>
+        </w:drawing>
+      </w:r>
+    </w:p>
+    <w:p>
+      <w:pPr>
+        <w:ind w:left="-270"/>
+        <w:rPr>
+          <w:color w:val="000000" w:themeColor="text1"/>
+        </w:rPr>
+      </w:pPr>
+    </w:p>
+    <w:p>
+      <w:pPr>
+        <w:pStyle w:val="ListParagraph"/>
+        <w:numPr>
+          <w:ilvl w:val="0"/>
+          <w:numId w:val="2"/>
+        </w:numPr>
+        <w:rPr>
+          <w:rFonts w:ascii="Arial Unicode MS" w:eastAsia="Arial Unicode MS" w:hAnsi="Arial Unicode MS" w:cs="Arial Unicode MS"/>
+          <w:color w:val="000000" w:themeColor="text1"/>
+          <w:sz w:val="24"/>
+          <w:szCs w:val="24"/>
+        </w:rPr>
+      </w:pPr>
+      <w:r>
+        <w:rPr>
+          <w:rFonts w:ascii="Arial Unicode MS" w:eastAsia="Arial Unicode MS" w:hAnsi="Arial Unicode MS" w:cs="Arial Unicode MS"/>
+          <w:color w:val="000000" w:themeColor="text1"/>
+          <w:sz w:val="24"/>
+          <w:szCs w:val="24"/>
+        </w:rPr>
+        <w:t>Server shows Playlist created, uploaded and updated from client side.</w:t>
+      </w:r>
+    </w:p>
+    <w:p>
+      <w:pPr>
+        <w:pStyle w:val="ListParagraph"/>
+        <w:numPr>
+          <w:ilvl w:val="0"/>
+          <w:numId w:val="2"/>
+        </w:numPr>
+        <w:rPr>
+          <w:rFonts w:ascii="Arial Unicode MS" w:eastAsia="Arial Unicode MS" w:hAnsi="Arial Unicode MS" w:cs="Arial Unicode MS"/>
+          <w:color w:val="000000" w:themeColor="text1"/>
+          <w:sz w:val="24"/>
+          <w:szCs w:val="24"/>
+        </w:rPr>
+      </w:pPr>
+      <w:r>
+        <w:rPr>
+          <w:rFonts w:ascii="Arial Unicode MS" w:eastAsia="Arial Unicode MS" w:hAnsi="Arial Unicode MS" w:cs="Arial Unicode MS"/>
+          <w:color w:val="000000" w:themeColor="text1"/>
+          <w:sz w:val="24"/>
+          <w:szCs w:val="24"/>
+        </w:rPr>
+        <w:t xml:space="preserve">Streaming ads </w:t>
+      </w:r>
+      <w:r>
+        <w:rPr>
+          <w:rFonts w:ascii="Arial Unicode MS" w:eastAsia="Arial Unicode MS" w:hAnsi="Arial Unicode MS" w:cs="Arial Unicode MS"/>
+          <w:color w:val="000000" w:themeColor="text1"/>
+          <w:sz w:val="24"/>
+          <w:szCs w:val="24"/>
+        </w:rPr>
+        <w:t xml:space="preserve">on server </w:t>
+      </w:r>
+      <w:r>
+        <w:rPr>
+          <w:rFonts w:ascii="Arial Unicode MS" w:eastAsia="Arial Unicode MS" w:hAnsi="Arial Unicode MS" w:cs="Arial Unicode MS"/>
+          <w:color w:val="000000" w:themeColor="text1"/>
+          <w:sz w:val="24"/>
+          <w:szCs w:val="24"/>
+        </w:rPr>
+        <w:t xml:space="preserve">from playlist </w:t>
+      </w:r>
+      <w:r>
+        <w:rPr>
+          <w:rFonts w:ascii="Arial Unicode MS" w:eastAsia="Arial Unicode MS" w:hAnsi="Arial Unicode MS" w:cs="Arial Unicode MS"/>
+          <w:color w:val="000000" w:themeColor="text1"/>
+          <w:sz w:val="24"/>
+          <w:szCs w:val="24"/>
+        </w:rPr>
+        <w:t>with respect to time duration.</w:t>
+      </w:r>
+    </w:p>
+    <w:p>
+      <w:pPr>
+        <w:ind w:left="-360"/>
+        <w:jc w:val="center"/>
+        <w:rPr>
+          <w:color w:val="000000" w:themeColor="text1"/>
+        </w:rPr>
+      </w:pPr>
+      <w:r>
+        <w:rPr>
+          <w:noProof/>
+          <w:color w:val="000000" w:themeColor="text1"/>
+        </w:rPr>
+        <w:lastRenderedPageBreak/>
+        <w:drawing>
+          <wp:inline distT="0" distB="0" distL="0" distR="0">
+            <wp:extent cx="6629400" cy="2819400"/>
+            <wp:effectExtent l="0" t="0" r="0" b="0"/>
+            <wp:docPr id="2" name="Picture 2" descr="C:\Users\ExtronG\Desktop\server.png"/>
+            <wp:cNvGraphicFramePr>
+              <a:graphicFrameLocks xmlns:a="http://schemas.openxmlformats.org/drawingml/2006/main" noChangeAspect="1"/>
+            </wp:cNvGraphicFramePr>
+            <a:graphic xmlns:a="http://schemas.openxmlformats.org/drawingml/2006/main">
+              <a:graphicData uri="http://schemas.openxmlformats.org/drawingml/2006/picture">
+                <pic:pic xmlns:pic="http://schemas.openxmlformats.org/drawingml/2006/picture">
+                  <pic:nvPicPr>
+                    <pic:cNvPr id="0" name="Picture 2" descr="C:\Users\ExtronG\Desktop\server.png"/>
+                    <pic:cNvPicPr>
+                      <a:picLocks noChangeAspect="1" noChangeArrowheads="1"/>
+                    </pic:cNvPicPr>
+                  </pic:nvPicPr>
+                  <pic:blipFill>
+                    <a:blip r:embed="rId6"/>
+                    <a:srcRect/>
+                    <a:stretch>
+                      <a:fillRect/>
+                    </a:stretch>
+                  </pic:blipFill>
+                  <pic:spPr bwMode="auto">
+                    <a:xfrm>
+                      <a:off x="0" y="0"/>
+                      <a:ext cx="6629400" cy="2819400"/>
+                    </a:xfrm>
+                    <a:prstGeom prst="rect">
+                      <a:avLst/>
+                    </a:prstGeom>
+                    <a:noFill/>
+                    <a:ln w="9525">
+                      <a:noFill/>
+                      <a:miter lim="800000"/>
+                      <a:headEnd/>
+                      <a:tailEnd/>
+                    </a:ln>
+                  </pic:spPr>
+                </pic:pic>
+              </a:graphicData>
+            </a:graphic>
+          </wp:inline>
+        </w:drawing>
+      </w:r>
+    </w:p>
+    <w:p>
+      <w:pPr>
+        <w:rPr>
+          <w:rFonts w:ascii="Arial Unicode MS" w:eastAsia="Arial Unicode MS" w:hAnsi="Arial Unicode MS" w:cs="Arial Unicode MS"/>
+          <w:b/>
+          <w:color w:val="000000" w:themeColor="text1"/>
+          <w:sz w:val="32"/>
+          <w:szCs w:val="32"/>
+        </w:rPr>
+      </w:pPr>
+    </w:p>
+    <w:p>
+      <w:pPr>
+        <w:rPr>
+          <w:rFonts w:ascii="Arial Unicode MS" w:eastAsia="Arial Unicode MS" w:hAnsi="Arial Unicode MS" w:cs="Arial Unicode MS"/>
+          <w:b/>
+          <w:color w:val="000000" w:themeColor="text1"/>
+          <w:sz w:val="32"/>
+          <w:szCs w:val="32"/>
+        </w:rPr>
+      </w:pPr>
+      <w:r>
+        <w:rPr>
+          <w:rFonts w:ascii="Arial Unicode MS" w:eastAsia="Arial Unicode MS" w:hAnsi="Arial Unicode MS" w:cs="Arial Unicode MS"/>
+          <w:b/>
+          <w:color w:val="000000" w:themeColor="text1"/>
+          <w:sz w:val="32"/>
+          <w:szCs w:val="32"/>
+        </w:rPr>
+        <w:t>Planning:</w:t>
       </w:r>
     </w:p>
     <w:p>
@@ -1090,19 +1701,345 @@
         <w:pStyle w:val="NormalWeb"/>
         <w:shd w:val="clear" w:color="auto" w:fill="FFFFFF"/>
         <w:spacing w:before="0" w:beforeAutospacing="0" w:after="240" w:afterAutospacing="0"/>
-        <w:jc w:val="right"/>
         <w:textAlignment w:val="baseline"/>
         <w:rPr>
           <w:rFonts w:ascii="Arial Unicode MS" w:eastAsia="Arial Unicode MS" w:hAnsi="Arial Unicode MS" w:cs="Arial Unicode MS"/>
-          <w:color w:val="000000" w:themeColor="text1"/>
-        </w:rPr>
-      </w:pPr>
-      <w:r>
-        <w:rPr>
-          <w:rFonts w:ascii="Arial Unicode MS" w:eastAsia="Arial Unicode MS" w:hAnsi="Arial Unicode MS" w:cs="Arial Unicode MS"/>
-          <w:b/>
-        </w:rPr>
-        <w:t>End</w:t>
+          <w:bCs/>
+          <w:color w:val="000000" w:themeColor="text1"/>
+          <w:shd w:val="clear" w:color="auto" w:fill="FFFFFF"/>
+        </w:rPr>
+      </w:pPr>
+      <w:r>
+        <w:rPr>
+          <w:rFonts w:ascii="Arial Unicode MS" w:eastAsia="Arial Unicode MS" w:hAnsi="Arial Unicode MS" w:cs="Arial Unicode MS"/>
+          <w:color w:val="000000" w:themeColor="text1"/>
+        </w:rPr>
+        <w:t xml:space="preserve">We will using </w:t>
+      </w:r>
+      <w:proofErr w:type="spellStart"/>
+      <w:r>
+        <w:rPr>
+          <w:rFonts w:ascii="Arial Unicode MS" w:eastAsia="Arial Unicode MS" w:hAnsi="Arial Unicode MS" w:cs="Arial Unicode MS"/>
+          <w:color w:val="000000" w:themeColor="text1"/>
+        </w:rPr>
+        <w:t>Tcp</w:t>
+      </w:r>
+      <w:proofErr w:type="spellEnd"/>
+      <w:r>
+        <w:rPr>
+          <w:rFonts w:ascii="Arial Unicode MS" w:eastAsia="Arial Unicode MS" w:hAnsi="Arial Unicode MS" w:cs="Arial Unicode MS"/>
+          <w:color w:val="000000" w:themeColor="text1"/>
+        </w:rPr>
+        <w:t xml:space="preserve"> client and </w:t>
+      </w:r>
+      <w:proofErr w:type="spellStart"/>
+      <w:r>
+        <w:rPr>
+          <w:rFonts w:ascii="Arial Unicode MS" w:eastAsia="Arial Unicode MS" w:hAnsi="Arial Unicode MS" w:cs="Arial Unicode MS"/>
+          <w:color w:val="000000" w:themeColor="text1"/>
+        </w:rPr>
+        <w:t>Tcp</w:t>
+      </w:r>
+      <w:proofErr w:type="spellEnd"/>
+      <w:r>
+        <w:rPr>
+          <w:rFonts w:ascii="Arial Unicode MS" w:eastAsia="Arial Unicode MS" w:hAnsi="Arial Unicode MS" w:cs="Arial Unicode MS"/>
+          <w:color w:val="000000" w:themeColor="text1"/>
+        </w:rPr>
+        <w:t xml:space="preserve"> server for middle ware so it will work as </w:t>
+      </w:r>
+      <w:r>
+        <w:rPr>
+          <w:rFonts w:ascii="Arial Unicode MS" w:eastAsia="Arial Unicode MS" w:hAnsi="Arial Unicode MS" w:cs="Arial Unicode MS"/>
+          <w:color w:val="000000" w:themeColor="text1"/>
+          <w:shd w:val="clear" w:color="auto" w:fill="FFFFFF"/>
+        </w:rPr>
+        <w:t>distributed application structure that partitions tasks or workloads between the providers of a resource or service, called servers, and service requesters, called </w:t>
+      </w:r>
+      <w:r>
+        <w:rPr>
+          <w:rFonts w:ascii="Arial Unicode MS" w:eastAsia="Arial Unicode MS" w:hAnsi="Arial Unicode MS" w:cs="Arial Unicode MS"/>
+          <w:bCs/>
+          <w:color w:val="000000" w:themeColor="text1"/>
+          <w:shd w:val="clear" w:color="auto" w:fill="FFFFFF"/>
+        </w:rPr>
+        <w:t>clients</w:t>
+      </w:r>
+      <w:r>
+        <w:rPr>
+          <w:rFonts w:ascii="Arial Unicode MS" w:eastAsia="Arial Unicode MS" w:hAnsi="Arial Unicode MS" w:cs="Arial Unicode MS"/>
+          <w:bCs/>
+          <w:color w:val="000000" w:themeColor="text1"/>
+          <w:shd w:val="clear" w:color="auto" w:fill="FFFFFF"/>
+        </w:rPr>
+        <w:t>.</w:t>
+      </w:r>
+    </w:p>
+    <w:p>
+      <w:pPr>
+        <w:pStyle w:val="NormalWeb"/>
+        <w:shd w:val="clear" w:color="auto" w:fill="FFFFFF"/>
+        <w:spacing w:before="0" w:beforeAutospacing="0" w:after="240" w:afterAutospacing="0"/>
+        <w:textAlignment w:val="baseline"/>
+        <w:rPr>
+          <w:rFonts w:ascii="Arial Unicode MS" w:eastAsia="Arial Unicode MS" w:hAnsi="Arial Unicode MS" w:cs="Arial Unicode MS"/>
+          <w:color w:val="000000" w:themeColor="text1"/>
+        </w:rPr>
+      </w:pPr>
+      <w:r>
+        <w:rPr>
+          <w:rFonts w:ascii="Arial Unicode MS" w:eastAsia="Arial Unicode MS" w:hAnsi="Arial Unicode MS" w:cs="Arial Unicode MS"/>
+          <w:color w:val="000000" w:themeColor="text1"/>
+        </w:rPr>
+        <w:t xml:space="preserve">  A </w:t>
+      </w:r>
+      <w:r>
+        <w:rPr>
+          <w:rFonts w:ascii="Arial Unicode MS" w:eastAsia="Arial Unicode MS" w:hAnsi="Arial Unicode MS" w:cs="Arial Unicode MS"/>
+          <w:color w:val="000000" w:themeColor="text1"/>
+        </w:rPr>
+        <w:t xml:space="preserve">server </w:t>
+      </w:r>
+      <w:r>
+        <w:rPr>
+          <w:rFonts w:ascii="Arial Unicode MS" w:eastAsia="Arial Unicode MS" w:hAnsi="Arial Unicode MS" w:cs="Arial Unicode MS"/>
+          <w:color w:val="000000" w:themeColor="text1"/>
+        </w:rPr>
+        <w:t>works as playlist streamer</w:t>
+      </w:r>
+      <w:r>
+        <w:rPr>
+          <w:rFonts w:ascii="Arial Unicode MS" w:eastAsia="Arial Unicode MS" w:hAnsi="Arial Unicode MS" w:cs="Arial Unicode MS"/>
+          <w:color w:val="000000" w:themeColor="text1"/>
+        </w:rPr>
+        <w:t xml:space="preserve"> for several clients, that will handle </w:t>
+      </w:r>
+      <w:r>
+        <w:rPr>
+          <w:rFonts w:ascii="Arial Unicode MS" w:eastAsia="Arial Unicode MS" w:hAnsi="Arial Unicode MS" w:cs="Arial Unicode MS"/>
+          <w:color w:val="000000" w:themeColor="text1"/>
+        </w:rPr>
+        <w:t>playlist</w:t>
+      </w:r>
+      <w:r>
+        <w:rPr>
+          <w:rFonts w:ascii="Arial Unicode MS" w:eastAsia="Arial Unicode MS" w:hAnsi="Arial Unicode MS" w:cs="Arial Unicode MS"/>
+          <w:color w:val="000000" w:themeColor="text1"/>
+        </w:rPr>
+        <w:t xml:space="preserve"> requests.</w:t>
+      </w:r>
+      <w:r>
+        <w:rPr>
+          <w:rFonts w:ascii="Arial Unicode MS" w:eastAsia="Arial Unicode MS" w:hAnsi="Arial Unicode MS" w:cs="Arial Unicode MS"/>
+          <w:color w:val="000000" w:themeColor="text1"/>
+        </w:rPr>
+        <w:t xml:space="preserve"> Our</w:t>
+      </w:r>
+      <w:r>
+        <w:rPr>
+          <w:rFonts w:ascii="Arial Unicode MS" w:eastAsia="Arial Unicode MS" w:hAnsi="Arial Unicode MS" w:cs="Arial Unicode MS"/>
+          <w:color w:val="000000" w:themeColor="text1"/>
+        </w:rPr>
+        <w:t xml:space="preserve"> client</w:t>
+      </w:r>
+      <w:r>
+        <w:rPr>
+          <w:rFonts w:ascii="Arial Unicode MS" w:eastAsia="Arial Unicode MS" w:hAnsi="Arial Unicode MS" w:cs="Arial Unicode MS"/>
+          <w:color w:val="000000" w:themeColor="text1"/>
+        </w:rPr>
+        <w:t xml:space="preserve"> interface</w:t>
+      </w:r>
+      <w:r>
+        <w:rPr>
+          <w:rFonts w:ascii="Arial Unicode MS" w:eastAsia="Arial Unicode MS" w:hAnsi="Arial Unicode MS" w:cs="Arial Unicode MS"/>
+          <w:color w:val="000000" w:themeColor="text1"/>
+        </w:rPr>
+        <w:t xml:space="preserve"> is </w:t>
+      </w:r>
+      <w:r>
+        <w:rPr>
+          <w:rFonts w:ascii="Arial Unicode MS" w:eastAsia="Arial Unicode MS" w:hAnsi="Arial Unicode MS" w:cs="Arial Unicode MS"/>
+          <w:color w:val="000000" w:themeColor="text1"/>
+        </w:rPr>
+        <w:t>connects to the server to provide playlist</w:t>
+      </w:r>
+      <w:r>
+        <w:rPr>
+          <w:rFonts w:ascii="Arial Unicode MS" w:eastAsia="Arial Unicode MS" w:hAnsi="Arial Unicode MS" w:cs="Arial Unicode MS"/>
+          <w:color w:val="000000" w:themeColor="text1"/>
+        </w:rPr>
+        <w:t>. The client provide a user interface that allows users to carry out actions. It forwards these requests to the server, which carries out the action and returns a response.</w:t>
+      </w:r>
+    </w:p>
+    <w:p>
+      <w:pPr>
+        <w:pStyle w:val="NormalWeb"/>
+        <w:shd w:val="clear" w:color="auto" w:fill="FFFFFF"/>
+        <w:spacing w:before="0" w:beforeAutospacing="0" w:after="240" w:afterAutospacing="0"/>
+        <w:textAlignment w:val="baseline"/>
+        <w:rPr>
+          <w:rFonts w:ascii="Arial Unicode MS" w:eastAsia="Arial Unicode MS" w:hAnsi="Arial Unicode MS" w:cs="Arial Unicode MS"/>
+          <w:color w:val="000000" w:themeColor="text1"/>
+          <w:shd w:val="clear" w:color="auto" w:fill="FFFFFF"/>
+        </w:rPr>
+      </w:pPr>
+      <w:r>
+        <w:rPr>
+          <w:rFonts w:ascii="Arial Unicode MS" w:eastAsia="Arial Unicode MS" w:hAnsi="Arial Unicode MS" w:cs="Arial Unicode MS"/>
+          <w:color w:val="000000" w:themeColor="text1"/>
+        </w:rPr>
+        <w:t xml:space="preserve">We will also setup FTP server on middle ware </w:t>
+      </w:r>
+      <w:r>
+        <w:rPr>
+          <w:rFonts w:ascii="Arial Unicode MS" w:eastAsia="Arial Unicode MS" w:hAnsi="Arial Unicode MS" w:cs="Arial Unicode MS"/>
+          <w:color w:val="000000" w:themeColor="text1"/>
+          <w:shd w:val="clear" w:color="auto" w:fill="FFFFFF"/>
+        </w:rPr>
+        <w:t>for the transfer of computer files between a client and server on a computer network. </w:t>
+      </w:r>
+      <w:r>
+        <w:rPr>
+          <w:rFonts w:ascii="Arial Unicode MS" w:eastAsia="Arial Unicode MS" w:hAnsi="Arial Unicode MS" w:cs="Arial Unicode MS"/>
+          <w:bCs/>
+          <w:color w:val="000000" w:themeColor="text1"/>
+          <w:shd w:val="clear" w:color="auto" w:fill="FFFFFF"/>
+        </w:rPr>
+        <w:t>FTP</w:t>
+      </w:r>
+      <w:r>
+        <w:rPr>
+          <w:rFonts w:ascii="Arial Unicode MS" w:eastAsia="Arial Unicode MS" w:hAnsi="Arial Unicode MS" w:cs="Arial Unicode MS"/>
+          <w:color w:val="000000" w:themeColor="text1"/>
+          <w:shd w:val="clear" w:color="auto" w:fill="FFFFFF"/>
+        </w:rPr>
+        <w:t xml:space="preserve"> is built on a client </w:t>
+      </w:r>
+      <w:r>
+        <w:rPr>
+          <w:rFonts w:ascii="Arial Unicode MS" w:eastAsia="Arial Unicode MS" w:hAnsi="Arial Unicode MS" w:cs="Arial Unicode MS"/>
+          <w:color w:val="000000" w:themeColor="text1"/>
+          <w:shd w:val="clear" w:color="auto" w:fill="FFFFFF"/>
+        </w:rPr>
+        <w:t>server model architecture using separate control and data connections between the client and the server.</w:t>
+      </w:r>
+    </w:p>
+    <w:p>
+      <w:pPr>
+        <w:spacing w:line="240" w:lineRule="auto"/>
+        <w:rPr>
+          <w:rFonts w:ascii="Arial Unicode MS" w:eastAsia="Arial Unicode MS" w:hAnsi="Arial Unicode MS" w:cs="Arial Unicode MS"/>
+          <w:sz w:val="24"/>
+          <w:szCs w:val="24"/>
+        </w:rPr>
+      </w:pPr>
+      <w:r>
+        <w:rPr>
+          <w:rFonts w:ascii="Arial Unicode MS" w:eastAsia="Arial Unicode MS" w:hAnsi="Arial Unicode MS" w:cs="Arial Unicode MS"/>
+          <w:b/>
+          <w:sz w:val="24"/>
+          <w:szCs w:val="24"/>
+        </w:rPr>
+        <w:t xml:space="preserve"> </w:t>
+      </w:r>
+      <w:r>
+        <w:rPr>
+          <w:rFonts w:ascii="Arial Unicode MS" w:eastAsia="Arial Unicode MS" w:hAnsi="Arial Unicode MS" w:cs="Arial Unicode MS"/>
+          <w:b/>
+          <w:color w:val="000000" w:themeColor="text1"/>
+          <w:sz w:val="32"/>
+          <w:szCs w:val="32"/>
+        </w:rPr>
+        <w:t>Working:</w:t>
+      </w:r>
+    </w:p>
+    <w:p>
+      <w:pPr>
+        <w:pStyle w:val="NormalWeb"/>
+        <w:shd w:val="clear" w:color="auto" w:fill="FFFFFF"/>
+        <w:spacing w:before="0" w:beforeAutospacing="0" w:after="240" w:afterAutospacing="0"/>
+        <w:textAlignment w:val="baseline"/>
+        <w:rPr>
+          <w:rFonts w:ascii="Arial Unicode MS" w:eastAsia="Arial Unicode MS" w:hAnsi="Arial Unicode MS" w:cs="Arial Unicode MS"/>
+          <w:color w:val="000000" w:themeColor="text1"/>
+        </w:rPr>
+      </w:pPr>
+      <w:r>
+        <w:rPr>
+          <w:rFonts w:ascii="Arial Unicode MS" w:eastAsia="Arial Unicode MS" w:hAnsi="Arial Unicode MS" w:cs="Arial Unicode MS"/>
+        </w:rPr>
+        <w:t>Server side code take concern with the client request, Code running on the server machine enable the server to response.</w:t>
+      </w:r>
+      <w:r>
+        <w:rPr>
+          <w:rFonts w:ascii="Arial Unicode MS" w:eastAsia="Arial Unicode MS" w:hAnsi="Arial Unicode MS" w:cs="Arial Unicode MS"/>
+        </w:rPr>
+        <w:t xml:space="preserve"> </w:t>
+      </w:r>
+      <w:proofErr w:type="spellStart"/>
+      <w:r>
+        <w:rPr>
+          <w:rFonts w:ascii="Arial Unicode MS" w:eastAsia="Arial Unicode MS" w:hAnsi="Arial Unicode MS" w:cs="Arial Unicode MS"/>
+        </w:rPr>
+        <w:t>Tcp</w:t>
+      </w:r>
+      <w:proofErr w:type="spellEnd"/>
+      <w:r>
+        <w:rPr>
+          <w:rFonts w:ascii="Arial Unicode MS" w:eastAsia="Arial Unicode MS" w:hAnsi="Arial Unicode MS" w:cs="Arial Unicode MS"/>
+        </w:rPr>
+        <w:t xml:space="preserve"> / </w:t>
+      </w:r>
+      <w:proofErr w:type="spellStart"/>
+      <w:r>
+        <w:rPr>
+          <w:rFonts w:ascii="Arial Unicode MS" w:eastAsia="Arial Unicode MS" w:hAnsi="Arial Unicode MS" w:cs="Arial Unicode MS"/>
+        </w:rPr>
+        <w:t>ip</w:t>
+      </w:r>
+      <w:proofErr w:type="spellEnd"/>
+      <w:r>
+        <w:rPr>
+          <w:rFonts w:ascii="Arial Unicode MS" w:eastAsia="Arial Unicode MS" w:hAnsi="Arial Unicode MS" w:cs="Arial Unicode MS"/>
+        </w:rPr>
+        <w:t xml:space="preserve"> server client model were used to make reliable connection in between server and client and for middleware we were </w:t>
+      </w:r>
+      <w:r>
+        <w:rPr>
+          <w:rFonts w:ascii="Arial Unicode MS" w:eastAsia="Arial Unicode MS" w:hAnsi="Arial Unicode MS" w:cs="Arial Unicode MS"/>
+        </w:rPr>
+        <w:lastRenderedPageBreak/>
+        <w:t>message oriented</w:t>
+      </w:r>
+      <w:r>
+        <w:rPr>
+          <w:rFonts w:ascii="Arial Unicode MS" w:eastAsia="Arial Unicode MS" w:hAnsi="Arial Unicode MS" w:cs="Arial Unicode MS"/>
+        </w:rPr>
+        <w:t xml:space="preserve"> or remote procedures</w:t>
+      </w:r>
+      <w:r>
+        <w:rPr>
+          <w:rFonts w:ascii="Arial Unicode MS" w:eastAsia="Arial Unicode MS" w:hAnsi="Arial Unicode MS" w:cs="Arial Unicode MS"/>
+        </w:rPr>
+        <w:t>.</w:t>
+      </w:r>
+      <w:r>
+        <w:rPr>
+          <w:rFonts w:ascii="Arial Unicode MS" w:eastAsia="Arial Unicode MS" w:hAnsi="Arial Unicode MS" w:cs="Arial Unicode MS"/>
+        </w:rPr>
+        <w:t xml:space="preserve"> Handshaking were maintain to verify the </w:t>
+      </w:r>
+      <w:r>
+        <w:rPr>
+          <w:rFonts w:ascii="Arial Unicode MS" w:eastAsia="Arial Unicode MS" w:hAnsi="Arial Unicode MS" w:cs="Arial Unicode MS"/>
+        </w:rPr>
+        <w:t>acknowledgement</w:t>
+      </w:r>
+      <w:r>
+        <w:rPr>
+          <w:rFonts w:ascii="Arial Unicode MS" w:eastAsia="Arial Unicode MS" w:hAnsi="Arial Unicode MS" w:cs="Arial Unicode MS"/>
+        </w:rPr>
+        <w:t xml:space="preserve"> of message transfer.</w:t>
       </w:r>
     </w:p>
     <w:p>
@@ -1111,18 +2048,39 @@
         <w:jc w:val="right"/>
         <w:rPr>
           <w:rFonts w:ascii="Arial Unicode MS" w:eastAsia="Arial Unicode MS" w:hAnsi="Arial Unicode MS" w:cs="Arial Unicode MS"/>
-          <w:sz w:val="24"/>
-          <w:szCs w:val="24"/>
-        </w:rPr>
-      </w:pPr>
-      <w:r>
-        <w:rPr>
-          <w:rFonts w:ascii="Arial Unicode MS" w:eastAsia="Arial Unicode MS" w:hAnsi="Arial Unicode MS" w:cs="Arial Unicode MS"/>
-          <w:b/>
-          <w:sz w:val="24"/>
-          <w:szCs w:val="24"/>
-        </w:rPr>
-        <w:lastRenderedPageBreak/>
+          <w:b/>
+          <w:sz w:val="24"/>
+          <w:szCs w:val="24"/>
+        </w:rPr>
+      </w:pPr>
+      <w:r>
+        <w:rPr>
+          <w:rFonts w:ascii="Arial Unicode MS" w:eastAsia="Arial Unicode MS" w:hAnsi="Arial Unicode MS" w:cs="Arial Unicode MS"/>
+          <w:b/>
+          <w:sz w:val="24"/>
+          <w:szCs w:val="24"/>
+        </w:rPr>
+        <w:t>End</w:t>
+      </w:r>
+    </w:p>
+    <w:p>
+      <w:pPr>
+        <w:spacing w:line="240" w:lineRule="auto"/>
+        <w:jc w:val="right"/>
+        <w:rPr>
+          <w:rFonts w:ascii="Arial Unicode MS" w:eastAsia="Arial Unicode MS" w:hAnsi="Arial Unicode MS" w:cs="Arial Unicode MS"/>
+          <w:b/>
+          <w:sz w:val="24"/>
+          <w:szCs w:val="24"/>
+        </w:rPr>
+      </w:pPr>
+      <w:r>
+        <w:rPr>
+          <w:rFonts w:ascii="Arial Unicode MS" w:eastAsia="Arial Unicode MS" w:hAnsi="Arial Unicode MS" w:cs="Arial Unicode MS"/>
+          <w:b/>
+          <w:sz w:val="24"/>
+          <w:szCs w:val="24"/>
+        </w:rPr>
         <w:t>[</w:t>
       </w:r>
       <w:proofErr w:type="spellStart"/>
@@ -1133,7 +2091,7 @@
           <w:sz w:val="24"/>
           <w:szCs w:val="24"/>
         </w:rPr>
-        <w:t>S.M.Ammar</w:t>
+        <w:t>Arbaz</w:t>
       </w:r>
       <w:proofErr w:type="spellEnd"/>
       <w:r>
@@ -1143,7 +2101,7 @@
           <w:sz w:val="24"/>
           <w:szCs w:val="24"/>
         </w:rPr>
-        <w:t xml:space="preserve"> Ali</w:t>
+        <w:t xml:space="preserve"> Ahmed</w:t>
       </w:r>
       <w:r>
         <w:rPr>
@@ -1161,16 +2119,7 @@
           <w:sz w:val="24"/>
           <w:szCs w:val="24"/>
         </w:rPr>
-        <w:t>(59051</w:t>
-      </w:r>
-      <w:r>
-        <w:rPr>
-          <w:rFonts w:ascii="Arial Unicode MS" w:eastAsia="Arial Unicode MS" w:hAnsi="Arial Unicode MS" w:cs="Arial Unicode MS"/>
-          <w:b/>
-          <w:sz w:val="24"/>
-          <w:szCs w:val="24"/>
-        </w:rPr>
-        <w:t>)]</w:t>
+        <w:t>(59008)]</w:t>
       </w:r>
     </w:p>
     <w:p>
@@ -1198,7 +2147,7 @@
 </file>
 
 <file path=word/numbering.xml><?xml version="1.0" encoding="utf-8"?>
-<w:numbering xmlns:wpc="http://schemas.microsoft.com/office/word/2010/wordprocessingCanvas" xmlns:mc="http://schemas.openxmlformats.org/markup-compatibility/2006" xmlns:o="urn:schemas-microsoft-com:office:office" xmlns:r="http://schemas.openxmlformats.org/officeDocument/2006/relationships" xmlns:m="http://schemas.openxmlformats.org/officeDocument/2006/math" xmlns:v="urn:schemas-microsoft-com:vml" xmlns:wp14="http://schemas.microsoft.com/office/word/2010/wordprocessingDrawing" xmlns:wp="http://schemas.openxmlformats.org/drawingml/2006/wordprocessingDrawing" xmlns:w10="urn:schemas-microsoft-com:office:word" xmlns:w="http://schemas.openxmlformats.org/wordprocessingml/2006/main" xmlns:w14="http://schemas.microsoft.com/office/word/2010/wordml" xmlns:w15="http://schemas.microsoft.com/office/word/2012/wordml" xmlns:wpg="http://schemas.microsoft.com/office/word/2010/wordprocessingGroup" xmlns:wpi="http://schemas.microsoft.com/office/word/2010/wordprocessingInk" xmlns:wne="http://schemas.microsoft.com/office/word/2006/wordml" xmlns:wps="http://schemas.microsoft.com/office/word/2010/wordprocessingShape" mc:Ignorable="w14 w15 wp14">
+<w:numbering xmlns:ve="http://schemas.openxmlformats.org/markup-compatibility/2006" xmlns:o="urn:schemas-microsoft-com:office:office" xmlns:r="http://schemas.openxmlformats.org/officeDocument/2006/relationships" xmlns:m="http://schemas.openxmlformats.org/officeDocument/2006/math" xmlns:v="urn:schemas-microsoft-com:vml" xmlns:wp="http://schemas.openxmlformats.org/drawingml/2006/wordprocessingDrawing" xmlns:w10="urn:schemas-microsoft-com:office:word" xmlns:w="http://schemas.openxmlformats.org/wordprocessingml/2006/main" xmlns:wne="http://schemas.microsoft.com/office/word/2006/wordml">
   <w:abstractNum w:abstractNumId="0">
     <w:nsid w:val="00C54119"/>
     <w:multiLevelType w:val="hybridMultilevel"/>
@@ -1667,7 +2616,7 @@
 </file>
 
 <file path=word/styles.xml><?xml version="1.0" encoding="utf-8"?>
-<w:styles xmlns:mc="http://schemas.openxmlformats.org/markup-compatibility/2006" xmlns:r="http://schemas.openxmlformats.org/officeDocument/2006/relationships" xmlns:w="http://schemas.openxmlformats.org/wordprocessingml/2006/main" xmlns:w14="http://schemas.microsoft.com/office/word/2010/wordml" xmlns:w15="http://schemas.microsoft.com/office/word/2012/wordml" mc:Ignorable="w14 w15">
+<w:styles xmlns:r="http://schemas.openxmlformats.org/officeDocument/2006/relationships" xmlns:w="http://schemas.openxmlformats.org/wordprocessingml/2006/main">
   <w:docDefaults>
     <w:rPrDefault>
       <w:rPr>
@@ -1683,378 +2632,144 @@
       </w:pPr>
     </w:pPrDefault>
   </w:docDefaults>
-  <w:latentStyles w:defLockedState="0" w:defUIPriority="99" w:defSemiHidden="0" w:defUnhideWhenUsed="0" w:defQFormat="0" w:count="371">
-    <w:lsdException w:name="Normal" w:uiPriority="0" w:qFormat="1"/>
-    <w:lsdException w:name="heading 1" w:uiPriority="9" w:qFormat="1"/>
-    <w:lsdException w:name="heading 2" w:semiHidden="1" w:uiPriority="9" w:unhideWhenUsed="1" w:qFormat="1"/>
-    <w:lsdException w:name="heading 3" w:semiHidden="1" w:uiPriority="9" w:unhideWhenUsed="1" w:qFormat="1"/>
-    <w:lsdException w:name="heading 4" w:semiHidden="1" w:uiPriority="9" w:unhideWhenUsed="1" w:qFormat="1"/>
-    <w:lsdException w:name="heading 5" w:semiHidden="1" w:uiPriority="9" w:unhideWhenUsed="1" w:qFormat="1"/>
-    <w:lsdException w:name="heading 6" w:semiHidden="1" w:uiPriority="9" w:unhideWhenUsed="1" w:qFormat="1"/>
-    <w:lsdException w:name="heading 7" w:semiHidden="1" w:uiPriority="9" w:unhideWhenUsed="1" w:qFormat="1"/>
-    <w:lsdException w:name="heading 8" w:semiHidden="1" w:uiPriority="9" w:unhideWhenUsed="1" w:qFormat="1"/>
-    <w:lsdException w:name="heading 9" w:semiHidden="1" w:uiPriority="9" w:unhideWhenUsed="1" w:qFormat="1"/>
-    <w:lsdException w:name="index 1" w:semiHidden="1" w:unhideWhenUsed="1"/>
-    <w:lsdException w:name="index 2" w:semiHidden="1" w:unhideWhenUsed="1"/>
-    <w:lsdException w:name="index 3" w:semiHidden="1" w:unhideWhenUsed="1"/>
-    <w:lsdException w:name="index 4" w:semiHidden="1" w:unhideWhenUsed="1"/>
-    <w:lsdException w:name="index 5" w:semiHidden="1" w:unhideWhenUsed="1"/>
-    <w:lsdException w:name="index 6" w:semiHidden="1" w:unhideWhenUsed="1"/>
-    <w:lsdException w:name="index 7" w:semiHidden="1" w:unhideWhenUsed="1"/>
-    <w:lsdException w:name="index 8" w:semiHidden="1" w:unhideWhenUsed="1"/>
-    <w:lsdException w:name="index 9" w:semiHidden="1" w:unhideWhenUsed="1"/>
-    <w:lsdException w:name="toc 1" w:semiHidden="1" w:uiPriority="39" w:unhideWhenUsed="1"/>
-    <w:lsdException w:name="toc 2" w:semiHidden="1" w:uiPriority="39" w:unhideWhenUsed="1"/>
-    <w:lsdException w:name="toc 3" w:semiHidden="1" w:uiPriority="39" w:unhideWhenUsed="1"/>
-    <w:lsdException w:name="toc 4" w:semiHidden="1" w:uiPriority="39" w:unhideWhenUsed="1"/>
-    <w:lsdException w:name="toc 5" w:semiHidden="1" w:uiPriority="39" w:unhideWhenUsed="1"/>
-    <w:lsdException w:name="toc 6" w:semiHidden="1" w:uiPriority="39" w:unhideWhenUsed="1"/>
-    <w:lsdException w:name="toc 7" w:semiHidden="1" w:uiPriority="39" w:unhideWhenUsed="1"/>
-    <w:lsdException w:name="toc 8" w:semiHidden="1" w:uiPriority="39" w:unhideWhenUsed="1"/>
-    <w:lsdException w:name="toc 9" w:semiHidden="1" w:uiPriority="39" w:unhideWhenUsed="1"/>
-    <w:lsdException w:name="Normal Indent" w:semiHidden="1" w:unhideWhenUsed="1"/>
-    <w:lsdException w:name="footnote text" w:semiHidden="1" w:unhideWhenUsed="1"/>
-    <w:lsdException w:name="annotation text" w:semiHidden="1" w:unhideWhenUsed="1"/>
-    <w:lsdException w:name="header" w:semiHidden="1" w:unhideWhenUsed="1"/>
-    <w:lsdException w:name="footer" w:semiHidden="1" w:unhideWhenUsed="1"/>
-    <w:lsdException w:name="index heading" w:semiHidden="1" w:unhideWhenUsed="1"/>
-    <w:lsdException w:name="caption" w:semiHidden="1" w:uiPriority="35" w:unhideWhenUsed="1" w:qFormat="1"/>
-    <w:lsdException w:name="table of figures" w:semiHidden="1" w:unhideWhenUsed="1"/>
-    <w:lsdException w:name="envelope address" w:semiHidden="1" w:unhideWhenUsed="1"/>
-    <w:lsdException w:name="envelope return" w:semiHidden="1" w:unhideWhenUsed="1"/>
-    <w:lsdException w:name="footnote reference" w:semiHidden="1" w:unhideWhenUsed="1"/>
-    <w:lsdException w:name="annotation reference" w:semiHidden="1" w:unhideWhenUsed="1"/>
-    <w:lsdException w:name="line number" w:semiHidden="1" w:unhideWhenUsed="1"/>
-    <w:lsdException w:name="page number" w:semiHidden="1" w:unhideWhenUsed="1"/>
-    <w:lsdException w:name="endnote reference" w:semiHidden="1" w:unhideWhenUsed="1"/>
-    <w:lsdException w:name="endnote text" w:semiHidden="1" w:unhideWhenUsed="1"/>
-    <w:lsdException w:name="table of authorities" w:semiHidden="1" w:unhideWhenUsed="1"/>
-    <w:lsdException w:name="macro" w:semiHidden="1" w:unhideWhenUsed="1"/>
-    <w:lsdException w:name="toa heading" w:semiHidden="1" w:unhideWhenUsed="1"/>
-    <w:lsdException w:name="List" w:semiHidden="1" w:unhideWhenUsed="1"/>
-    <w:lsdException w:name="List Bullet" w:semiHidden="1" w:unhideWhenUsed="1"/>
-    <w:lsdException w:name="List Number" w:semiHidden="1" w:unhideWhenUsed="1"/>
-    <w:lsdException w:name="List 2" w:semiHidden="1" w:unhideWhenUsed="1"/>
-    <w:lsdException w:name="List 3" w:semiHidden="1" w:unhideWhenUsed="1"/>
-    <w:lsdException w:name="List 4" w:semiHidden="1" w:unhideWhenUsed="1"/>
-    <w:lsdException w:name="List 5" w:semiHidden="1" w:unhideWhenUsed="1"/>
-    <w:lsdException w:name="List Bullet 2" w:semiHidden="1" w:unhideWhenUsed="1"/>
-    <w:lsdException w:name="List Bullet 3" w:semiHidden="1" w:unhideWhenUsed="1"/>
-    <w:lsdException w:name="List Bullet 4" w:semiHidden="1" w:unhideWhenUsed="1"/>
-    <w:lsdException w:name="List Bullet 5" w:semiHidden="1" w:unhideWhenUsed="1"/>
-    <w:lsdException w:name="List Number 2" w:semiHidden="1" w:unhideWhenUsed="1"/>
-    <w:lsdException w:name="List Number 3" w:semiHidden="1" w:unhideWhenUsed="1"/>
-    <w:lsdException w:name="List Number 4" w:semiHidden="1" w:unhideWhenUsed="1"/>
-    <w:lsdException w:name="List Number 5" w:semiHidden="1" w:unhideWhenUsed="1"/>
-    <w:lsdException w:name="Title" w:uiPriority="10" w:qFormat="1"/>
-    <w:lsdException w:name="Closing" w:semiHidden="1" w:unhideWhenUsed="1"/>
-    <w:lsdException w:name="Signature" w:semiHidden="1" w:unhideWhenUsed="1"/>
-    <w:lsdException w:name="Default Paragraph Font" w:semiHidden="1" w:uiPriority="1" w:unhideWhenUsed="1"/>
-    <w:lsdException w:name="Body Text" w:semiHidden="1" w:unhideWhenUsed="1"/>
-    <w:lsdException w:name="Body Text Indent" w:semiHidden="1" w:unhideWhenUsed="1"/>
-    <w:lsdException w:name="List Continue" w:semiHidden="1" w:unhideWhenUsed="1"/>
-    <w:lsdException w:name="List Continue 2" w:semiHidden="1" w:unhideWhenUsed="1"/>
-    <w:lsdException w:name="List Continue 3" w:semiHidden="1" w:unhideWhenUsed="1"/>
-    <w:lsdException w:name="List Continue 4" w:semiHidden="1" w:unhideWhenUsed="1"/>
-    <w:lsdException w:name="List Continue 5" w:semiHidden="1" w:unhideWhenUsed="1"/>
-    <w:lsdException w:name="Message Header" w:semiHidden="1" w:unhideWhenUsed="1"/>
-    <w:lsdException w:name="Subtitle" w:uiPriority="11" w:qFormat="1"/>
-    <w:lsdException w:name="Salutation" w:semiHidden="1" w:unhideWhenUsed="1"/>
-    <w:lsdException w:name="Date" w:semiHidden="1" w:unhideWhenUsed="1"/>
-    <w:lsdException w:name="Body Text First Indent" w:semiHidden="1" w:unhideWhenUsed="1"/>
-    <w:lsdException w:name="Body Text First Indent 2" w:semiHidden="1" w:unhideWhenUsed="1"/>
-    <w:lsdException w:name="Note Heading" w:semiHidden="1" w:unhideWhenUsed="1"/>
-    <w:lsdException w:name="Body Text 2" w:semiHidden="1" w:unhideWhenUsed="1"/>
-    <w:lsdException w:name="Body Text 3" w:semiHidden="1" w:unhideWhenUsed="1"/>
-    <w:lsdException w:name="Body Text Indent 2" w:semiHidden="1" w:unhideWhenUsed="1"/>
-    <w:lsdException w:name="Body Text Indent 3" w:semiHidden="1" w:unhideWhenUsed="1"/>
-    <w:lsdException w:name="Block Text" w:semiHidden="1" w:unhideWhenUsed="1"/>
-    <w:lsdException w:name="Hyperlink" w:semiHidden="1" w:unhideWhenUsed="1"/>
-    <w:lsdException w:name="FollowedHyperlink" w:semiHidden="1" w:unhideWhenUsed="1"/>
-    <w:lsdException w:name="Strong" w:uiPriority="22" w:qFormat="1"/>
-    <w:lsdException w:name="Emphasis" w:uiPriority="20" w:qFormat="1"/>
-    <w:lsdException w:name="Document Map" w:semiHidden="1" w:unhideWhenUsed="1"/>
-    <w:lsdException w:name="Plain Text" w:semiHidden="1" w:unhideWhenUsed="1"/>
-    <w:lsdException w:name="E-mail Signature" w:semiHidden="1" w:unhideWhenUsed="1"/>
-    <w:lsdException w:name="HTML Top of Form" w:semiHidden="1" w:unhideWhenUsed="1"/>
-    <w:lsdException w:name="HTML Bottom of Form" w:semiHidden="1" w:unhideWhenUsed="1"/>
-    <w:lsdException w:name="Normal (Web)" w:semiHidden="1" w:unhideWhenUsed="1"/>
-    <w:lsdException w:name="HTML Acronym" w:semiHidden="1" w:unhideWhenUsed="1"/>
-    <w:lsdException w:name="HTML Address" w:semiHidden="1" w:unhideWhenUsed="1"/>
-    <w:lsdException w:name="HTML Cite" w:semiHidden="1" w:unhideWhenUsed="1"/>
-    <w:lsdException w:name="HTML Code" w:semiHidden="1" w:unhideWhenUsed="1"/>
-    <w:lsdException w:name="HTML Definition" w:semiHidden="1" w:unhideWhenUsed="1"/>
-    <w:lsdException w:name="HTML Keyboard" w:semiHidden="1" w:unhideWhenUsed="1"/>
-    <w:lsdException w:name="HTML Preformatted" w:semiHidden="1" w:unhideWhenUsed="1"/>
-    <w:lsdException w:name="HTML Sample" w:semiHidden="1" w:unhideWhenUsed="1"/>
-    <w:lsdException w:name="HTML Typewriter" w:semiHidden="1" w:unhideWhenUsed="1"/>
-    <w:lsdException w:name="HTML Variable" w:semiHidden="1" w:unhideWhenUsed="1"/>
-    <w:lsdException w:name="Normal Table" w:semiHidden="1" w:unhideWhenUsed="1"/>
-    <w:lsdException w:name="annotation subject" w:semiHidden="1" w:unhideWhenUsed="1"/>
-    <w:lsdException w:name="No List" w:semiHidden="1" w:unhideWhenUsed="1"/>
-    <w:lsdException w:name="Outline List 1" w:semiHidden="1" w:unhideWhenUsed="1"/>
-    <w:lsdException w:name="Outline List 2" w:semiHidden="1" w:unhideWhenUsed="1"/>
-    <w:lsdException w:name="Outline List 3" w:semiHidden="1" w:unhideWhenUsed="1"/>
-    <w:lsdException w:name="Table Simple 1" w:semiHidden="1" w:unhideWhenUsed="1"/>
-    <w:lsdException w:name="Table Simple 2" w:semiHidden="1" w:unhideWhenUsed="1"/>
-    <w:lsdException w:name="Table Simple 3" w:semiHidden="1" w:unhideWhenUsed="1"/>
-    <w:lsdException w:name="Table Classic 1" w:semiHidden="1" w:unhideWhenUsed="1"/>
-    <w:lsdException w:name="Table Classic 2" w:semiHidden="1" w:unhideWhenUsed="1"/>
-    <w:lsdException w:name="Table Classic 3" w:semiHidden="1" w:unhideWhenUsed="1"/>
-    <w:lsdException w:name="Table Classic 4" w:semiHidden="1" w:unhideWhenUsed="1"/>
-    <w:lsdException w:name="Table Colorful 1" w:semiHidden="1" w:unhideWhenUsed="1"/>
-    <w:lsdException w:name="Table Colorful 2" w:semiHidden="1" w:unhideWhenUsed="1"/>
-    <w:lsdException w:name="Table Colorful 3" w:semiHidden="1" w:unhideWhenUsed="1"/>
-    <w:lsdException w:name="Table Columns 1" w:semiHidden="1" w:unhideWhenUsed="1"/>
-    <w:lsdException w:name="Table Columns 2" w:semiHidden="1" w:unhideWhenUsed="1"/>
-    <w:lsdException w:name="Table Columns 3" w:semiHidden="1" w:unhideWhenUsed="1"/>
-    <w:lsdException w:name="Table Columns 4" w:semiHidden="1" w:unhideWhenUsed="1"/>
-    <w:lsdException w:name="Table Columns 5" w:semiHidden="1" w:unhideWhenUsed="1"/>
-    <w:lsdException w:name="Table Grid 1" w:semiHidden="1" w:unhideWhenUsed="1"/>
-    <w:lsdException w:name="Table Grid 2" w:semiHidden="1" w:unhideWhenUsed="1"/>
-    <w:lsdException w:name="Table Grid 3" w:semiHidden="1" w:unhideWhenUsed="1"/>
-    <w:lsdException w:name="Table Grid 4" w:semiHidden="1" w:unhideWhenUsed="1"/>
-    <w:lsdException w:name="Table Grid 5" w:semiHidden="1" w:unhideWhenUsed="1"/>
-    <w:lsdException w:name="Table Grid 6" w:semiHidden="1" w:unhideWhenUsed="1"/>
-    <w:lsdException w:name="Table Grid 7" w:semiHidden="1" w:unhideWhenUsed="1"/>
-    <w:lsdException w:name="Table Grid 8" w:semiHidden="1" w:unhideWhenUsed="1"/>
-    <w:lsdException w:name="Table List 1" w:semiHidden="1" w:unhideWhenUsed="1"/>
-    <w:lsdException w:name="Table List 2" w:semiHidden="1" w:unhideWhenUsed="1"/>
-    <w:lsdException w:name="Table List 3" w:semiHidden="1" w:unhideWhenUsed="1"/>
-    <w:lsdException w:name="Table List 4" w:semiHidden="1" w:unhideWhenUsed="1"/>
-    <w:lsdException w:name="Table List 5" w:semiHidden="1" w:unhideWhenUsed="1"/>
-    <w:lsdException w:name="Table List 6" w:semiHidden="1" w:unhideWhenUsed="1"/>
-    <w:lsdException w:name="Table List 7" w:semiHidden="1" w:unhideWhenUsed="1"/>
-    <w:lsdException w:name="Table List 8" w:semiHidden="1" w:unhideWhenUsed="1"/>
-    <w:lsdException w:name="Table 3D effects 1" w:semiHidden="1" w:unhideWhenUsed="1"/>
-    <w:lsdException w:name="Table 3D effects 2" w:semiHidden="1" w:unhideWhenUsed="1"/>
-    <w:lsdException w:name="Table 3D effects 3" w:semiHidden="1" w:unhideWhenUsed="1"/>
-    <w:lsdException w:name="Table Contemporary" w:semiHidden="1" w:unhideWhenUsed="1"/>
-    <w:lsdException w:name="Table Elegant" w:semiHidden="1" w:unhideWhenUsed="1"/>
-    <w:lsdException w:name="Table Professional" w:semiHidden="1" w:unhideWhenUsed="1"/>
-    <w:lsdException w:name="Table Subtle 1" w:semiHidden="1" w:unhideWhenUsed="1"/>
-    <w:lsdException w:name="Table Subtle 2" w:semiHidden="1" w:unhideWhenUsed="1"/>
-    <w:lsdException w:name="Table Web 1" w:semiHidden="1" w:unhideWhenUsed="1"/>
-    <w:lsdException w:name="Table Web 2" w:semiHidden="1" w:unhideWhenUsed="1"/>
-    <w:lsdException w:name="Table Web 3" w:semiHidden="1" w:unhideWhenUsed="1"/>
-    <w:lsdException w:name="Balloon Text" w:semiHidden="1" w:unhideWhenUsed="1"/>
-    <w:lsdException w:name="Table Grid" w:uiPriority="59"/>
-    <w:lsdException w:name="Table Theme" w:semiHidden="1" w:unhideWhenUsed="1"/>
-    <w:lsdException w:name="Placeholder Text" w:semiHidden="1"/>
-    <w:lsdException w:name="No Spacing" w:uiPriority="1" w:qFormat="1"/>
-    <w:lsdException w:name="Light Shading" w:uiPriority="60"/>
-    <w:lsdException w:name="Light List" w:uiPriority="61"/>
-    <w:lsdException w:name="Light Grid" w:uiPriority="62"/>
-    <w:lsdException w:name="Medium Shading 1" w:uiPriority="63"/>
-    <w:lsdException w:name="Medium Shading 2" w:uiPriority="64"/>
-    <w:lsdException w:name="Medium List 1" w:uiPriority="65"/>
-    <w:lsdException w:name="Medium List 2" w:uiPriority="66"/>
-    <w:lsdException w:name="Medium Grid 1" w:uiPriority="67"/>
-    <w:lsdException w:name="Medium Grid 2" w:uiPriority="68"/>
-    <w:lsdException w:name="Medium Grid 3" w:uiPriority="69"/>
-    <w:lsdException w:name="Dark List" w:uiPriority="70"/>
-    <w:lsdException w:name="Colorful Shading" w:uiPriority="71"/>
-    <w:lsdException w:name="Colorful List" w:uiPriority="72"/>
-    <w:lsdException w:name="Colorful Grid" w:uiPriority="73"/>
-    <w:lsdException w:name="Light Shading Accent 1" w:uiPriority="60"/>
-    <w:lsdException w:name="Light List Accent 1" w:uiPriority="61"/>
-    <w:lsdException w:name="Light Grid Accent 1" w:uiPriority="62"/>
-    <w:lsdException w:name="Medium Shading 1 Accent 1" w:uiPriority="63"/>
-    <w:lsdException w:name="Medium Shading 2 Accent 1" w:uiPriority="64"/>
-    <w:lsdException w:name="Medium List 1 Accent 1" w:uiPriority="65"/>
-    <w:lsdException w:name="Revision" w:semiHidden="1"/>
-    <w:lsdException w:name="List Paragraph" w:uiPriority="34" w:qFormat="1"/>
-    <w:lsdException w:name="Quote" w:uiPriority="29" w:qFormat="1"/>
-    <w:lsdException w:name="Intense Quote" w:uiPriority="30" w:qFormat="1"/>
-    <w:lsdException w:name="Medium List 2 Accent 1" w:uiPriority="66"/>
-    <w:lsdException w:name="Medium Grid 1 Accent 1" w:uiPriority="67"/>
-    <w:lsdException w:name="Medium Grid 2 Accent 1" w:uiPriority="68"/>
-    <w:lsdException w:name="Medium Grid 3 Accent 1" w:uiPriority="69"/>
-    <w:lsdException w:name="Dark List Accent 1" w:uiPriority="70"/>
-    <w:lsdException w:name="Colorful Shading Accent 1" w:uiPriority="71"/>
-    <w:lsdException w:name="Colorful List Accent 1" w:uiPriority="72"/>
-    <w:lsdException w:name="Colorful Grid Accent 1" w:uiPriority="73"/>
-    <w:lsdException w:name="Light Shading Accent 2" w:uiPriority="60"/>
-    <w:lsdException w:name="Light List Accent 2" w:uiPriority="61"/>
-    <w:lsdException w:name="Light Grid Accent 2" w:uiPriority="62"/>
-    <w:lsdException w:name="Medium Shading 1 Accent 2" w:uiPriority="63"/>
-    <w:lsdException w:name="Medium Shading 2 Accent 2" w:uiPriority="64"/>
-    <w:lsdException w:name="Medium List 1 Accent 2" w:uiPriority="65"/>
-    <w:lsdException w:name="Medium List 2 Accent 2" w:uiPriority="66"/>
-    <w:lsdException w:name="Medium Grid 1 Accent 2" w:uiPriority="67"/>
-    <w:lsdException w:name="Medium Grid 2 Accent 2" w:uiPriority="68"/>
-    <w:lsdException w:name="Medium Grid 3 Accent 2" w:uiPriority="69"/>
-    <w:lsdException w:name="Dark List Accent 2" w:uiPriority="70"/>
-    <w:lsdException w:name="Colorful Shading Accent 2" w:uiPriority="71"/>
-    <w:lsdException w:name="Colorful List Accent 2" w:uiPriority="72"/>
-    <w:lsdException w:name="Colorful Grid Accent 2" w:uiPriority="73"/>
-    <w:lsdException w:name="Light Shading Accent 3" w:uiPriority="60"/>
-    <w:lsdException w:name="Light List Accent 3" w:uiPriority="61"/>
-    <w:lsdException w:name="Light Grid Accent 3" w:uiPriority="62"/>
-    <w:lsdException w:name="Medium Shading 1 Accent 3" w:uiPriority="63"/>
-    <w:lsdException w:name="Medium Shading 2 Accent 3" w:uiPriority="64"/>
-    <w:lsdException w:name="Medium List 1 Accent 3" w:uiPriority="65"/>
-    <w:lsdException w:name="Medium List 2 Accent 3" w:uiPriority="66"/>
-    <w:lsdException w:name="Medium Grid 1 Accent 3" w:uiPriority="67"/>
-    <w:lsdException w:name="Medium Grid 2 Accent 3" w:uiPriority="68"/>
-    <w:lsdException w:name="Medium Grid 3 Accent 3" w:uiPriority="69"/>
-    <w:lsdException w:name="Dark List Accent 3" w:uiPriority="70"/>
-    <w:lsdException w:name="Colorful Shading Accent 3" w:uiPriority="71"/>
-    <w:lsdException w:name="Colorful List Accent 3" w:uiPriority="72"/>
-    <w:lsdException w:name="Colorful Grid Accent 3" w:uiPriority="73"/>
-    <w:lsdException w:name="Light Shading Accent 4" w:uiPriority="60"/>
-    <w:lsdException w:name="Light List Accent 4" w:uiPriority="61"/>
-    <w:lsdException w:name="Light Grid Accent 4" w:uiPriority="62"/>
-    <w:lsdException w:name="Medium Shading 1 Accent 4" w:uiPriority="63"/>
-    <w:lsdException w:name="Medium Shading 2 Accent 4" w:uiPriority="64"/>
-    <w:lsdException w:name="Medium List 1 Accent 4" w:uiPriority="65"/>
-    <w:lsdException w:name="Medium List 2 Accent 4" w:uiPriority="66"/>
-    <w:lsdException w:name="Medium Grid 1 Accent 4" w:uiPriority="67"/>
-    <w:lsdException w:name="Medium Grid 2 Accent 4" w:uiPriority="68"/>
-    <w:lsdException w:name="Medium Grid 3 Accent 4" w:uiPriority="69"/>
-    <w:lsdException w:name="Dark List Accent 4" w:uiPriority="70"/>
-    <w:lsdException w:name="Colorful Shading Accent 4" w:uiPriority="71"/>
-    <w:lsdException w:name="Colorful List Accent 4" w:uiPriority="72"/>
-    <w:lsdException w:name="Colorful Grid Accent 4" w:uiPriority="73"/>
-    <w:lsdException w:name="Light Shading Accent 5" w:uiPriority="60"/>
-    <w:lsdException w:name="Light List Accent 5" w:uiPriority="61"/>
-    <w:lsdException w:name="Light Grid Accent 5" w:uiPriority="62"/>
-    <w:lsdException w:name="Medium Shading 1 Accent 5" w:uiPriority="63"/>
-    <w:lsdException w:name="Medium Shading 2 Accent 5" w:uiPriority="64"/>
-    <w:lsdException w:name="Medium List 1 Accent 5" w:uiPriority="65"/>
-    <w:lsdException w:name="Medium List 2 Accent 5" w:uiPriority="66"/>
-    <w:lsdException w:name="Medium Grid 1 Accent 5" w:uiPriority="67"/>
-    <w:lsdException w:name="Medium Grid 2 Accent 5" w:uiPriority="68"/>
-    <w:lsdException w:name="Medium Grid 3 Accent 5" w:uiPriority="69"/>
-    <w:lsdException w:name="Dark List Accent 5" w:uiPriority="70"/>
-    <w:lsdException w:name="Colorful Shading Accent 5" w:uiPriority="71"/>
-    <w:lsdException w:name="Colorful List Accent 5" w:uiPriority="72"/>
-    <w:lsdException w:name="Colorful Grid Accent 5" w:uiPriority="73"/>
-    <w:lsdException w:name="Light Shading Accent 6" w:uiPriority="60"/>
-    <w:lsdException w:name="Light List Accent 6" w:uiPriority="61"/>
-    <w:lsdException w:name="Light Grid Accent 6" w:uiPriority="62"/>
-    <w:lsdException w:name="Medium Shading 1 Accent 6" w:uiPriority="63"/>
-    <w:lsdException w:name="Medium Shading 2 Accent 6" w:uiPriority="64"/>
-    <w:lsdException w:name="Medium List 1 Accent 6" w:uiPriority="65"/>
-    <w:lsdException w:name="Medium List 2 Accent 6" w:uiPriority="66"/>
-    <w:lsdException w:name="Medium Grid 1 Accent 6" w:uiPriority="67"/>
-    <w:lsdException w:name="Medium Grid 2 Accent 6" w:uiPriority="68"/>
-    <w:lsdException w:name="Medium Grid 3 Accent 6" w:uiPriority="69"/>
-    <w:lsdException w:name="Dark List Accent 6" w:uiPriority="70"/>
-    <w:lsdException w:name="Colorful Shading Accent 6" w:uiPriority="71"/>
-    <w:lsdException w:name="Colorful List Accent 6" w:uiPriority="72"/>
-    <w:lsdException w:name="Colorful Grid Accent 6" w:uiPriority="73"/>
-    <w:lsdException w:name="Subtle Emphasis" w:uiPriority="19" w:qFormat="1"/>
-    <w:lsdException w:name="Intense Emphasis" w:uiPriority="21" w:qFormat="1"/>
-    <w:lsdException w:name="Subtle Reference" w:uiPriority="31" w:qFormat="1"/>
-    <w:lsdException w:name="Intense Reference" w:uiPriority="32" w:qFormat="1"/>
-    <w:lsdException w:name="Book Title" w:uiPriority="33" w:qFormat="1"/>
-    <w:lsdException w:name="Bibliography" w:semiHidden="1" w:uiPriority="37" w:unhideWhenUsed="1"/>
-    <w:lsdException w:name="TOC Heading" w:semiHidden="1" w:uiPriority="39" w:unhideWhenUsed="1" w:qFormat="1"/>
-    <w:lsdException w:name="Plain Table 1" w:uiPriority="41"/>
-    <w:lsdException w:name="Plain Table 2" w:uiPriority="42"/>
-    <w:lsdException w:name="Plain Table 3" w:uiPriority="43"/>
-    <w:lsdException w:name="Plain Table 4" w:uiPriority="44"/>
-    <w:lsdException w:name="Plain Table 5" w:uiPriority="45"/>
-    <w:lsdException w:name="Grid Table Light" w:uiPriority="40"/>
-    <w:lsdException w:name="Grid Table 1 Light" w:uiPriority="46"/>
-    <w:lsdException w:name="Grid Table 2" w:uiPriority="47"/>
-    <w:lsdException w:name="Grid Table 3" w:uiPriority="48"/>
-    <w:lsdException w:name="Grid Table 4" w:uiPriority="49"/>
-    <w:lsdException w:name="Grid Table 5 Dark" w:uiPriority="50"/>
-    <w:lsdException w:name="Grid Table 6 Colorful" w:uiPriority="51"/>
-    <w:lsdException w:name="Grid Table 7 Colorful" w:uiPriority="52"/>
-    <w:lsdException w:name="Grid Table 1 Light Accent 1" w:uiPriority="46"/>
-    <w:lsdException w:name="Grid Table 2 Accent 1" w:uiPriority="47"/>
-    <w:lsdException w:name="Grid Table 3 Accent 1" w:uiPriority="48"/>
-    <w:lsdException w:name="Grid Table 4 Accent 1" w:uiPriority="49"/>
-    <w:lsdException w:name="Grid Table 5 Dark Accent 1" w:uiPriority="50"/>
-    <w:lsdException w:name="Grid Table 6 Colorful Accent 1" w:uiPriority="51"/>
-    <w:lsdException w:name="Grid Table 7 Colorful Accent 1" w:uiPriority="52"/>
-    <w:lsdException w:name="Grid Table 1 Light Accent 2" w:uiPriority="46"/>
-    <w:lsdException w:name="Grid Table 2 Accent 2" w:uiPriority="47"/>
-    <w:lsdException w:name="Grid Table 3 Accent 2" w:uiPriority="48"/>
-    <w:lsdException w:name="Grid Table 4 Accent 2" w:uiPriority="49"/>
-    <w:lsdException w:name="Grid Table 5 Dark Accent 2" w:uiPriority="50"/>
-    <w:lsdException w:name="Grid Table 6 Colorful Accent 2" w:uiPriority="51"/>
-    <w:lsdException w:name="Grid Table 7 Colorful Accent 2" w:uiPriority="52"/>
-    <w:lsdException w:name="Grid Table 1 Light Accent 3" w:uiPriority="46"/>
-    <w:lsdException w:name="Grid Table 2 Accent 3" w:uiPriority="47"/>
-    <w:lsdException w:name="Grid Table 3 Accent 3" w:uiPriority="48"/>
-    <w:lsdException w:name="Grid Table 4 Accent 3" w:uiPriority="49"/>
-    <w:lsdException w:name="Grid Table 5 Dark Accent 3" w:uiPriority="50"/>
-    <w:lsdException w:name="Grid Table 6 Colorful Accent 3" w:uiPriority="51"/>
-    <w:lsdException w:name="Grid Table 7 Colorful Accent 3" w:uiPriority="52"/>
-    <w:lsdException w:name="Grid Table 1 Light Accent 4" w:uiPriority="46"/>
-    <w:lsdException w:name="Grid Table 2 Accent 4" w:uiPriority="47"/>
-    <w:lsdException w:name="Grid Table 3 Accent 4" w:uiPriority="48"/>
-    <w:lsdException w:name="Grid Table 4 Accent 4" w:uiPriority="49"/>
-    <w:lsdException w:name="Grid Table 5 Dark Accent 4" w:uiPriority="50"/>
-    <w:lsdException w:name="Grid Table 6 Colorful Accent 4" w:uiPriority="51"/>
-    <w:lsdException w:name="Grid Table 7 Colorful Accent 4" w:uiPriority="52"/>
-    <w:lsdException w:name="Grid Table 1 Light Accent 5" w:uiPriority="46"/>
-    <w:lsdException w:name="Grid Table 2 Accent 5" w:uiPriority="47"/>
-    <w:lsdException w:name="Grid Table 3 Accent 5" w:uiPriority="48"/>
-    <w:lsdException w:name="Grid Table 4 Accent 5" w:uiPriority="49"/>
-    <w:lsdException w:name="Grid Table 5 Dark Accent 5" w:uiPriority="50"/>
-    <w:lsdException w:name="Grid Table 6 Colorful Accent 5" w:uiPriority="51"/>
-    <w:lsdException w:name="Grid Table 7 Colorful Accent 5" w:uiPriority="52"/>
-    <w:lsdException w:name="Grid Table 1 Light Accent 6" w:uiPriority="46"/>
-    <w:lsdException w:name="Grid Table 2 Accent 6" w:uiPriority="47"/>
-    <w:lsdException w:name="Grid Table 3 Accent 6" w:uiPriority="48"/>
-    <w:lsdException w:name="Grid Table 4 Accent 6" w:uiPriority="49"/>
-    <w:lsdException w:name="Grid Table 5 Dark Accent 6" w:uiPriority="50"/>
-    <w:lsdException w:name="Grid Table 6 Colorful Accent 6" w:uiPriority="51"/>
-    <w:lsdException w:name="Grid Table 7 Colorful Accent 6" w:uiPriority="52"/>
-    <w:lsdException w:name="List Table 1 Light" w:uiPriority="46"/>
-    <w:lsdException w:name="List Table 2" w:uiPriority="47"/>
-    <w:lsdException w:name="List Table 3" w:uiPriority="48"/>
-    <w:lsdException w:name="List Table 4" w:uiPriority="49"/>
-    <w:lsdException w:name="List Table 5 Dark" w:uiPriority="50"/>
-    <w:lsdException w:name="List Table 6 Colorful" w:uiPriority="51"/>
-    <w:lsdException w:name="List Table 7 Colorful" w:uiPriority="52"/>
-    <w:lsdException w:name="List Table 1 Light Accent 1" w:uiPriority="46"/>
-    <w:lsdException w:name="List Table 2 Accent 1" w:uiPriority="47"/>
-    <w:lsdException w:name="List Table 3 Accent 1" w:uiPriority="48"/>
-    <w:lsdException w:name="List Table 4 Accent 1" w:uiPriority="49"/>
-    <w:lsdException w:name="List Table 5 Dark Accent 1" w:uiPriority="50"/>
-    <w:lsdException w:name="List Table 6 Colorful Accent 1" w:uiPriority="51"/>
-    <w:lsdException w:name="List Table 7 Colorful Accent 1" w:uiPriority="52"/>
-    <w:lsdException w:name="List Table 1 Light Accent 2" w:uiPriority="46"/>
-    <w:lsdException w:name="List Table 2 Accent 2" w:uiPriority="47"/>
-    <w:lsdException w:name="List Table 3 Accent 2" w:uiPriority="48"/>
-    <w:lsdException w:name="List Table 4 Accent 2" w:uiPriority="49"/>
-    <w:lsdException w:name="List Table 5 Dark Accent 2" w:uiPriority="50"/>
-    <w:lsdException w:name="List Table 6 Colorful Accent 2" w:uiPriority="51"/>
-    <w:lsdException w:name="List Table 7 Colorful Accent 2" w:uiPriority="52"/>
-    <w:lsdException w:name="List Table 1 Light Accent 3" w:uiPriority="46"/>
-    <w:lsdException w:name="List Table 2 Accent 3" w:uiPriority="47"/>
-    <w:lsdException w:name="List Table 3 Accent 3" w:uiPriority="48"/>
-    <w:lsdException w:name="List Table 4 Accent 3" w:uiPriority="49"/>
-    <w:lsdException w:name="List Table 5 Dark Accent 3" w:uiPriority="50"/>
-    <w:lsdException w:name="List Table 6 Colorful Accent 3" w:uiPriority="51"/>
-    <w:lsdException w:name="List Table 7 Colorful Accent 3" w:uiPriority="52"/>
-    <w:lsdException w:name="List Table 1 Light Accent 4" w:uiPriority="46"/>
-    <w:lsdException w:name="List Table 2 Accent 4" w:uiPriority="47"/>
-    <w:lsdException w:name="List Table 3 Accent 4" w:uiPriority="48"/>
-    <w:lsdException w:name="List Table 4 Accent 4" w:uiPriority="49"/>
-    <w:lsdException w:name="List Table 5 Dark Accent 4" w:uiPriority="50"/>
-    <w:lsdException w:name="List Table 6 Colorful Accent 4" w:uiPriority="51"/>
-    <w:lsdException w:name="List Table 7 Colorful Accent 4" w:uiPriority="52"/>
-    <w:lsdException w:name="List Table 1 Light Accent 5" w:uiPriority="46"/>
-    <w:lsdException w:name="List Table 2 Accent 5" w:uiPriority="47"/>
-    <w:lsdException w:name="List Table 3 Accent 5" w:uiPriority="48"/>
-    <w:lsdException w:name="List Table 4 Accent 5" w:uiPriority="49"/>
-    <w:lsdException w:name="List Table 5 Dark Accent 5" w:uiPriority="50"/>
-    <w:lsdException w:name="List Table 6 Colorful Accent 5" w:uiPriority="51"/>
-    <w:lsdException w:name="List Table 7 Colorful Accent 5" w:uiPriority="52"/>
-    <w:lsdException w:name="List Table 1 Light Accent 6" w:uiPriority="46"/>
-    <w:lsdException w:name="List Table 2 Accent 6" w:uiPriority="47"/>
-    <w:lsdException w:name="List Table 3 Accent 6" w:uiPriority="48"/>
-    <w:lsdException w:name="List Table 4 Accent 6" w:uiPriority="49"/>
-    <w:lsdException w:name="List Table 5 Dark Accent 6" w:uiPriority="50"/>
-    <w:lsdException w:name="List Table 6 Colorful Accent 6" w:uiPriority="51"/>
-    <w:lsdException w:name="List Table 7 Colorful Accent 6" w:uiPriority="52"/>
+  <w:latentStyles w:defLockedState="0" w:defUIPriority="99" w:defSemiHidden="1" w:defUnhideWhenUsed="1" w:defQFormat="0" w:count="267">
+    <w:lsdException w:name="Normal" w:semiHidden="0" w:uiPriority="0" w:unhideWhenUsed="0" w:qFormat="1"/>
+    <w:lsdException w:name="heading 1" w:semiHidden="0" w:uiPriority="9" w:unhideWhenUsed="0" w:qFormat="1"/>
+    <w:lsdException w:name="heading 2" w:uiPriority="9" w:qFormat="1"/>
+    <w:lsdException w:name="heading 3" w:uiPriority="9" w:qFormat="1"/>
+    <w:lsdException w:name="heading 4" w:uiPriority="9" w:qFormat="1"/>
+    <w:lsdException w:name="heading 5" w:uiPriority="9" w:qFormat="1"/>
+    <w:lsdException w:name="heading 6" w:uiPriority="9" w:qFormat="1"/>
+    <w:lsdException w:name="heading 7" w:uiPriority="9" w:qFormat="1"/>
+    <w:lsdException w:name="heading 8" w:uiPriority="9" w:qFormat="1"/>
+    <w:lsdException w:name="heading 9" w:uiPriority="9" w:qFormat="1"/>
+    <w:lsdException w:name="toc 1" w:uiPriority="39"/>
+    <w:lsdException w:name="toc 2" w:uiPriority="39"/>
+    <w:lsdException w:name="toc 3" w:uiPriority="39"/>
+    <w:lsdException w:name="toc 4" w:uiPriority="39"/>
+    <w:lsdException w:name="toc 5" w:uiPriority="39"/>
+    <w:lsdException w:name="toc 6" w:uiPriority="39"/>
+    <w:lsdException w:name="toc 7" w:uiPriority="39"/>
+    <w:lsdException w:name="toc 8" w:uiPriority="39"/>
+    <w:lsdException w:name="toc 9" w:uiPriority="39"/>
+    <w:lsdException w:name="caption" w:uiPriority="35" w:qFormat="1"/>
+    <w:lsdException w:name="Title" w:semiHidden="0" w:uiPriority="10" w:unhideWhenUsed="0" w:qFormat="1"/>
+    <w:lsdException w:name="Default Paragraph Font" w:uiPriority="1"/>
+    <w:lsdException w:name="Subtitle" w:semiHidden="0" w:uiPriority="11" w:unhideWhenUsed="0" w:qFormat="1"/>
+    <w:lsdException w:name="Strong" w:semiHidden="0" w:uiPriority="22" w:unhideWhenUsed="0" w:qFormat="1"/>
+    <w:lsdException w:name="Emphasis" w:semiHidden="0" w:uiPriority="20" w:unhideWhenUsed="0" w:qFormat="1"/>
+    <w:lsdException w:name="Table Grid" w:semiHidden="0" w:uiPriority="59" w:unhideWhenUsed="0"/>
+    <w:lsdException w:name="Placeholder Text" w:unhideWhenUsed="0"/>
+    <w:lsdException w:name="No Spacing" w:semiHidden="0" w:uiPriority="1" w:unhideWhenUsed="0" w:qFormat="1"/>
+    <w:lsdException w:name="Light Shading" w:semiHidden="0" w:uiPriority="60" w:unhideWhenUsed="0"/>
+    <w:lsdException w:name="Light List" w:semiHidden="0" w:uiPriority="61" w:unhideWhenUsed="0"/>
+    <w:lsdException w:name="Light Grid" w:semiHidden="0" w:uiPriority="62" w:unhideWhenUsed="0"/>
+    <w:lsdException w:name="Medium Shading 1" w:semiHidden="0" w:uiPriority="63" w:unhideWhenUsed="0"/>
+    <w:lsdException w:name="Medium Shading 2" w:semiHidden="0" w:uiPriority="64" w:unhideWhenUsed="0"/>
+    <w:lsdException w:name="Medium List 1" w:semiHidden="0" w:uiPriority="65" w:unhideWhenUsed="0"/>
+    <w:lsdException w:name="Medium List 2" w:semiHidden="0" w:uiPriority="66" w:unhideWhenUsed="0"/>
+    <w:lsdException w:name="Medium Grid 1" w:semiHidden="0" w:uiPriority="67" w:unhideWhenUsed="0"/>
+    <w:lsdException w:name="Medium Grid 2" w:semiHidden="0" w:uiPriority="68" w:unhideWhenUsed="0"/>
+    <w:lsdException w:name="Medium Grid 3" w:semiHidden="0" w:uiPriority="69" w:unhideWhenUsed="0"/>
+    <w:lsdException w:name="Dark List" w:semiHidden="0" w:uiPriority="70" w:unhideWhenUsed="0"/>
+    <w:lsdException w:name="Colorful Shading" w:semiHidden="0" w:uiPriority="71" w:unhideWhenUsed="0"/>
+    <w:lsdException w:name="Colorful List" w:semiHidden="0" w:uiPriority="72" w:unhideWhenUsed="0"/>
+    <w:lsdException w:name="Colorful Grid" w:semiHidden="0" w:uiPriority="73" w:unhideWhenUsed="0"/>
+    <w:lsdException w:name="Light Shading Accent 1" w:semiHidden="0" w:uiPriority="60" w:unhideWhenUsed="0"/>
+    <w:lsdException w:name="Light List Accent 1" w:semiHidden="0" w:uiPriority="61" w:unhideWhenUsed="0"/>
+    <w:lsdException w:name="Light Grid Accent 1" w:semiHidden="0" w:uiPriority="62" w:unhideWhenUsed="0"/>
+    <w:lsdException w:name="Medium Shading 1 Accent 1" w:semiHidden="0" w:uiPriority="63" w:unhideWhenUsed="0"/>
+    <w:lsdException w:name="Medium Shading 2 Accent 1" w:semiHidden="0" w:uiPriority="64" w:unhideWhenUsed="0"/>
+    <w:lsdException w:name="Medium List 1 Accent 1" w:semiHidden="0" w:uiPriority="65" w:unhideWhenUsed="0"/>
+    <w:lsdException w:name="Revision" w:unhideWhenUsed="0"/>
+    <w:lsdException w:name="List Paragraph" w:semiHidden="0" w:uiPriority="34" w:unhideWhenUsed="0" w:qFormat="1"/>
+    <w:lsdException w:name="Quote" w:semiHidden="0" w:uiPriority="29" w:unhideWhenUsed="0" w:qFormat="1"/>
+    <w:lsdException w:name="Intense Quote" w:semiHidden="0" w:uiPriority="30" w:unhideWhenUsed="0" w:qFormat="1"/>
+    <w:lsdException w:name="Medium List 2 Accent 1" w:semiHidden="0" w:uiPriority="66" w:unhideWhenUsed="0"/>
+    <w:lsdException w:name="Medium Grid 1 Accent 1" w:semiHidden="0" w:uiPriority="67" w:unhideWhenUsed="0"/>
+    <w:lsdException w:name="Medium Grid 2 Accent 1" w:semiHidden="0" w:uiPriority="68" w:unhideWhenUsed="0"/>
+    <w:lsdException w:name="Medium Grid 3 Accent 1" w:semiHidden="0" w:uiPriority="69" w:unhideWhenUsed="0"/>
+    <w:lsdException w:name="Dark List Accent 1" w:semiHidden="0" w:uiPriority="70" w:unhideWhenUsed="0"/>
+    <w:lsdException w:name="Colorful Shading Accent 1" w:semiHidden="0" w:uiPriority="71" w:unhideWhenUsed="0"/>
+    <w:lsdException w:name="Colorful List Accent 1" w:semiHidden="0" w:uiPriority="72" w:unhideWhenUsed="0"/>
+    <w:lsdException w:name="Colorful Grid Accent 1" w:semiHidden="0" w:uiPriority="73" w:unhideWhenUsed="0"/>
+    <w:lsdException w:name="Light Shading Accent 2" w:semiHidden="0" w:uiPriority="60" w:unhideWhenUsed="0"/>
+    <w:lsdException w:name="Light List Accent 2" w:semiHidden="0" w:uiPriority="61" w:unhideWhenUsed="0"/>
+    <w:lsdException w:name="Light Grid Accent 2" w:semiHidden="0" w:uiPriority="62" w:unhideWhenUsed="0"/>
+    <w:lsdException w:name="Medium Shading 1 Accent 2" w:semiHidden="0" w:uiPriority="63" w:unhideWhenUsed="0"/>
+    <w:lsdException w:name="Medium Shading 2 Accent 2" w:semiHidden="0" w:uiPriority="64" w:unhideWhenUsed="0"/>
+    <w:lsdException w:name="Medium List 1 Accent 2" w:semiHidden="0" w:uiPriority="65" w:unhideWhenUsed="0"/>
+    <w:lsdException w:name="Medium List 2 Accent 2" w:semiHidden="0" w:uiPriority="66" w:unhideWhenUsed="0"/>
+    <w:lsdException w:name="Medium Grid 1 Accent 2" w:semiHidden="0" w:uiPriority="67" w:unhideWhenUsed="0"/>
+    <w:lsdException w:name="Medium Grid 2 Accent 2" w:semiHidden="0" w:uiPriority="68" w:unhideWhenUsed="0"/>
+    <w:lsdException w:name="Medium Grid 3 Accent 2" w:semiHidden="0" w:uiPriority="69" w:unhideWhenUsed="0"/>
+    <w:lsdException w:name="Dark List Accent 2" w:semiHidden="0" w:uiPriority="70" w:unhideWhenUsed="0"/>
+    <w:lsdException w:name="Colorful Shading Accent 2" w:semiHidden="0" w:uiPriority="71" w:unhideWhenUsed="0"/>
+    <w:lsdException w:name="Colorful List Accent 2" w:semiHidden="0" w:uiPriority="72" w:unhideWhenUsed="0"/>
+    <w:lsdException w:name="Colorful Grid Accent 2" w:semiHidden="0" w:uiPriority="73" w:unhideWhenUsed="0"/>
+    <w:lsdException w:name="Light Shading Accent 3" w:semiHidden="0" w:uiPriority="60" w:unhideWhenUsed="0"/>
+    <w:lsdException w:name="Light List Accent 3" w:semiHidden="0" w:uiPriority="61" w:unhideWhenUsed="0"/>
+    <w:lsdException w:name="Light Grid Accent 3" w:semiHidden="0" w:uiPriority="62" w:unhideWhenUsed="0"/>
+    <w:lsdException w:name="Medium Shading 1 Accent 3" w:semiHidden="0" w:uiPriority="63" w:unhideWhenUsed="0"/>
+    <w:lsdException w:name="Medium Shading 2 Accent 3" w:semiHidden="0" w:uiPriority="64" w:unhideWhenUsed="0"/>
+    <w:lsdException w:name="Medium List 1 Accent 3" w:semiHidden="0" w:uiPriority="65" w:unhideWhenUsed="0"/>
+    <w:lsdException w:name="Medium List 2 Accent 3" w:semiHidden="0" w:uiPriority="66" w:unhideWhenUsed="0"/>
+    <w:lsdException w:name="Medium Grid 1 Accent 3" w:semiHidden="0" w:uiPriority="67" w:unhideWhenUsed="0"/>
+    <w:lsdException w:name="Medium Grid 2 Accent 3" w:semiHidden="0" w:uiPriority="68" w:unhideWhenUsed="0"/>
+    <w:lsdException w:name="Medium Grid 3 Accent 3" w:semiHidden="0" w:uiPriority="69" w:unhideWhenUsed="0"/>
+    <w:lsdException w:name="Dark List Accent 3" w:semiHidden="0" w:uiPriority="70" w:unhideWhenUsed="0"/>
+    <w:lsdException w:name="Colorful Shading Accent 3" w:semiHidden="0" w:uiPriority="71" w:unhideWhenUsed="0"/>
+    <w:lsdException w:name="Colorful List Accent 3" w:semiHidden="0" w:uiPriority="72" w:unhideWhenUsed="0"/>
+    <w:lsdException w:name="Colorful Grid Accent 3" w:semiHidden="0" w:uiPriority="73" w:unhideWhenUsed="0"/>
+    <w:lsdException w:name="Light Shading Accent 4" w:semiHidden="0" w:uiPriority="60" w:unhideWhenUsed="0"/>
+    <w:lsdException w:name="Light List Accent 4" w:semiHidden="0" w:uiPriority="61" w:unhideWhenUsed="0"/>
+    <w:lsdException w:name="Light Grid Accent 4" w:semiHidden="0" w:uiPriority="62" w:unhideWhenUsed="0"/>
+    <w:lsdException w:name="Medium Shading 1 Accent 4" w:semiHidden="0" w:uiPriority="63" w:unhideWhenUsed="0"/>
+    <w:lsdException w:name="Medium Shading 2 Accent 4" w:semiHidden="0" w:uiPriority="64" w:unhideWhenUsed="0"/>
+    <w:lsdException w:name="Medium List 1 Accent 4" w:semiHidden="0" w:uiPriority="65" w:unhideWhenUsed="0"/>
+    <w:lsdException w:name="Medium List 2 Accent 4" w:semiHidden="0" w:uiPriority="66" w:unhideWhenUsed="0"/>
+    <w:lsdException w:name="Medium Grid 1 Accent 4" w:semiHidden="0" w:uiPriority="67" w:unhideWhenUsed="0"/>
+    <w:lsdException w:name="Medium Grid 2 Accent 4" w:semiHidden="0" w:uiPriority="68" w:unhideWhenUsed="0"/>
+    <w:lsdException w:name="Medium Grid 3 Accent 4" w:semiHidden="0" w:uiPriority="69" w:unhideWhenUsed="0"/>
+    <w:lsdException w:name="Dark List Accent 4" w:semiHidden="0" w:uiPriority="70" w:unhideWhenUsed="0"/>
+    <w:lsdException w:name="Colorful Shading Accent 4" w:semiHidden="0" w:uiPriority="71" w:unhideWhenUsed="0"/>
+    <w:lsdException w:name="Colorful List Accent 4" w:semiHidden="0" w:uiPriority="72" w:unhideWhenUsed="0"/>
+    <w:lsdException w:name="Colorful Grid Accent 4" w:semiHidden="0" w:uiPriority="73" w:unhideWhenUsed="0"/>
+    <w:lsdException w:name="Light Shading Accent 5" w:semiHidden="0" w:uiPriority="60" w:unhideWhenUsed="0"/>
+    <w:lsdException w:name="Light List Accent 5" w:semiHidden="0" w:uiPriority="61" w:unhideWhenUsed="0"/>
+    <w:lsdException w:name="Light Grid Accent 5" w:semiHidden="0" w:uiPriority="62" w:unhideWhenUsed="0"/>
+    <w:lsdException w:name="Medium Shading 1 Accent 5" w:semiHidden="0" w:uiPriority="63" w:unhideWhenUsed="0"/>
+    <w:lsdException w:name="Medium Shading 2 Accent 5" w:semiHidden="0" w:uiPriority="64" w:unhideWhenUsed="0"/>
+    <w:lsdException w:name="Medium List 1 Accent 5" w:semiHidden="0" w:uiPriority="65" w:unhideWhenUsed="0"/>
+    <w:lsdException w:name="Medium List 2 Accent 5" w:semiHidden="0" w:uiPriority="66" w:unhideWhenUsed="0"/>
+    <w:lsdException w:name="Medium Grid 1 Accent 5" w:semiHidden="0" w:uiPriority="67" w:unhideWhenUsed="0"/>
+    <w:lsdException w:name="Medium Grid 2 Accent 5" w:semiHidden="0" w:uiPriority="68" w:unhideWhenUsed="0"/>
+    <w:lsdException w:name="Medium Grid 3 Accent 5" w:semiHidden="0" w:uiPriority="69" w:unhideWhenUsed="0"/>
+    <w:lsdException w:name="Dark List Accent 5" w:semiHidden="0" w:uiPriority="70" w:unhideWhenUsed="0"/>
+    <w:lsdException w:name="Colorful Shading Accent 5" w:semiHidden="0" w:uiPriority="71" w:unhideWhenUsed="0"/>
+    <w:lsdException w:name="Colorful List Accent 5" w:semiHidden="0" w:uiPriority="72" w:unhideWhenUsed="0"/>
+    <w:lsdException w:name="Colorful Grid Accent 5" w:semiHidden="0" w:uiPriority="73" w:unhideWhenUsed="0"/>
+    <w:lsdException w:name="Light Shading Accent 6" w:semiHidden="0" w:uiPriority="60" w:unhideWhenUsed="0"/>
+    <w:lsdException w:name="Light List Accent 6" w:semiHidden="0" w:uiPriority="61" w:unhideWhenUsed="0"/>
+    <w:lsdException w:name="Light Grid Accent 6" w:semiHidden="0" w:uiPriority="62" w:unhideWhenUsed="0"/>
+    <w:lsdException w:name="Medium Shading 1 Accent 6" w:semiHidden="0" w:uiPriority="63" w:unhideWhenUsed="0"/>
+    <w:lsdException w:name="Medium Shading 2 Accent 6" w:semiHidden="0" w:uiPriority="64" w:unhideWhenUsed="0"/>
+    <w:lsdException w:name="Medium List 1 Accent 6" w:semiHidden="0" w:uiPriority="65" w:unhideWhenUsed="0"/>
+    <w:lsdException w:name="Medium List 2 Accent 6" w:semiHidden="0" w:uiPriority="66" w:unhideWhenUsed="0"/>
+    <w:lsdException w:name="Medium Grid 1 Accent 6" w:semiHidden="0" w:uiPriority="67" w:unhideWhenUsed="0"/>
+    <w:lsdException w:name="Medium Grid 2 Accent 6" w:semiHidden="0" w:uiPriority="68" w:unhideWhenUsed="0"/>
+    <w:lsdException w:name="Medium Grid 3 Accent 6" w:semiHidden="0" w:uiPriority="69" w:unhideWhenUsed="0"/>
+    <w:lsdException w:name="Dark List Accent 6" w:semiHidden="0" w:uiPriority="70" w:unhideWhenUsed="0"/>
+    <w:lsdException w:name="Colorful Shading Accent 6" w:semiHidden="0" w:uiPriority="71" w:unhideWhenUsed="0"/>
+    <w:lsdException w:name="Colorful List Accent 6" w:semiHidden="0" w:uiPriority="72" w:unhideWhenUsed="0"/>
+    <w:lsdException w:name="Colorful Grid Accent 6" w:semiHidden="0" w:uiPriority="73" w:unhideWhenUsed="0"/>
+    <w:lsdException w:name="Subtle Emphasis" w:semiHidden="0" w:uiPriority="19" w:unhideWhenUsed="0" w:qFormat="1"/>
+    <w:lsdException w:name="Intense Emphasis" w:semiHidden="0" w:uiPriority="21" w:unhideWhenUsed="0" w:qFormat="1"/>
+    <w:lsdException w:name="Subtle Reference" w:semiHidden="0" w:uiPriority="31" w:unhideWhenUsed="0" w:qFormat="1"/>
+    <w:lsdException w:name="Intense Reference" w:semiHidden="0" w:uiPriority="32" w:unhideWhenUsed="0" w:qFormat="1"/>
+    <w:lsdException w:name="Book Title" w:semiHidden="0" w:uiPriority="33" w:unhideWhenUsed="0" w:qFormat="1"/>
+    <w:lsdException w:name="Bibliography" w:uiPriority="37"/>
+    <w:lsdException w:name="TOC Heading" w:uiPriority="39" w:qFormat="1"/>
   </w:latentStyles>
   <w:style w:type="paragraph" w:default="1" w:styleId="Normal">
     <w:name w:val="Normal"/>
@@ -2072,6 +2787,7 @@
     <w:uiPriority w:val="99"/>
     <w:semiHidden/>
     <w:unhideWhenUsed/>
+    <w:qFormat/>
     <w:tblPr>
       <w:tblInd w:w="0" w:type="dxa"/>
       <w:tblCellMar>

</xml_diff>